<commit_message>
Tried start-end correcton. Dunno whether it works or not
</commit_message>
<xml_diff>
--- a/tests.docx
+++ b/tests.docx
@@ -988,19 +988,7 @@
           <w:szCs w:val="18"/>
           <w:highlight w:val="yellow"/>
         </w:rPr>
-        <w:t>GTCTAACGTACTGGATCT</w:t>
-      </w:r>
-      <w:bookmarkStart w:id="0" w:name="_GoBack"/>
-      <w:bookmarkEnd w:id="0"/>
-      <w:r>
-        <w:rPr>
-          <w:rFonts w:ascii="Menlo" w:hAnsi="Menlo" w:cs="Menlo"/>
-          <w:color w:val="000000"/>
-          <w:sz w:val="18"/>
-          <w:szCs w:val="18"/>
-          <w:highlight w:val="yellow"/>
-        </w:rPr>
-        <w:t>GGAGGGTGAGTCCTTTATTCGTCCCTCCTCTGTTTGATAAATCAATGGTAGAGTCAGCCCGATACATTTTGCGAATTACACGTTGGTTGTACACACTATTTTGGTGCCAGGGGTGGGACGTCAGAGCCAGCCAGTTAGAACGAGTCGGTACAGGATATGTTCTGGTCGGACAGGCACGATTGGACCCCTACTTACGCGATCATCTGAGGACGCGATCCTAAATAGGCACTCTCAC</w:t>
+        <w:t>GTCTAACGTACTGGATCTGGAGGGTGAGTCCTTTATTCGTCCCTCCTCTGTTTGATAAATCAATGGTAGAGTCAGCCCGATACATTTTGCGAATTACACGTTGGTTGTACACACTATTTTGGTGCCAGGGGTGGGACGTCAGAGCCAGCCAGTTAGAACGAGTCGGTACAGGATATGTTCTGGTCGGACAGGCACGATTGGACCCCTACTTACGCGATCATCTGAGGACGCGATCCTAAATAGGCACTCTCAC</w:t>
       </w:r>
       <w:r>
         <w:rPr>
@@ -4501,12 +4489,2817 @@
     </w:p>
     <w:p>
       <w:pPr>
+        <w:pStyle w:val="ListParagraph"/>
+        <w:numPr>
+          <w:ilvl w:val="0"/>
+          <w:numId w:val="1"/>
+        </w:numPr>
         <w:spacing w:line="480" w:lineRule="auto"/>
         <w:rPr>
           <w:rFonts w:hint="eastAsia"/>
           <w:lang w:eastAsia="zh-CN"/>
         </w:rPr>
       </w:pPr>
+      <w:r>
+        <w:rPr>
+          <w:rFonts w:hint="eastAsia"/>
+          <w:lang w:eastAsia="zh-CN"/>
+        </w:rPr>
+        <w:t>L = 50, c = 20, k = 20</w:t>
+      </w:r>
+    </w:p>
+    <w:p>
+      <w:pPr>
+        <w:spacing w:line="480" w:lineRule="auto"/>
+        <w:rPr>
+          <w:rFonts w:hint="eastAsia"/>
+          <w:lang w:eastAsia="zh-CN"/>
+        </w:rPr>
+      </w:pPr>
+      <w:proofErr w:type="spellStart"/>
+      <w:r>
+        <w:rPr>
+          <w:rFonts w:hint="eastAsia"/>
+          <w:lang w:eastAsia="zh-CN"/>
+        </w:rPr>
+        <w:t>Sample.fasta</w:t>
+      </w:r>
+      <w:proofErr w:type="spellEnd"/>
+    </w:p>
+    <w:p>
+      <w:pPr>
+        <w:spacing w:line="480" w:lineRule="auto"/>
+        <w:rPr>
+          <w:rFonts w:hint="eastAsia"/>
+          <w:lang w:eastAsia="zh-CN"/>
+        </w:rPr>
+      </w:pPr>
+    </w:p>
+    <w:p>
+      <w:pPr>
+        <w:pStyle w:val="ListParagraph"/>
+        <w:numPr>
+          <w:ilvl w:val="0"/>
+          <w:numId w:val="1"/>
+        </w:numPr>
+        <w:spacing w:line="480" w:lineRule="auto"/>
+        <w:rPr>
+          <w:rFonts w:hint="eastAsia"/>
+          <w:lang w:eastAsia="zh-CN"/>
+        </w:rPr>
+      </w:pPr>
+      <w:r>
+        <w:rPr>
+          <w:rFonts w:hint="eastAsia"/>
+          <w:lang w:eastAsia="zh-CN"/>
+        </w:rPr>
+        <w:t>L = 50, c = 20, k = 20</w:t>
+      </w:r>
+      <w:r>
+        <w:rPr>
+          <w:rFonts w:hint="eastAsia"/>
+          <w:lang w:eastAsia="zh-CN"/>
+        </w:rPr>
+        <w:t>, e = 0.001</w:t>
+      </w:r>
+    </w:p>
+    <w:p>
+      <w:pPr>
+        <w:pStyle w:val="ListParagraph"/>
+        <w:numPr>
+          <w:ilvl w:val="0"/>
+          <w:numId w:val="1"/>
+        </w:numPr>
+        <w:spacing w:line="480" w:lineRule="auto"/>
+        <w:rPr>
+          <w:rFonts w:hint="eastAsia"/>
+          <w:lang w:eastAsia="zh-CN"/>
+        </w:rPr>
+      </w:pPr>
+      <w:r>
+        <w:rPr>
+          <w:rFonts w:hint="eastAsia"/>
+          <w:lang w:eastAsia="zh-CN"/>
+        </w:rPr>
+        <w:t>L = 50, c = 20, k = 20</w:t>
+      </w:r>
+      <w:r>
+        <w:rPr>
+          <w:rFonts w:hint="eastAsia"/>
+          <w:lang w:eastAsia="zh-CN"/>
+        </w:rPr>
+        <w:t>, e = 0.01</w:t>
+      </w:r>
+    </w:p>
+    <w:p>
+      <w:pPr>
+        <w:pStyle w:val="HTMLPreformatted"/>
+        <w:shd w:val="clear" w:color="auto" w:fill="FFFFFF"/>
+        <w:spacing w:line="480" w:lineRule="auto"/>
+        <w:rPr>
+          <w:rFonts w:ascii="Menlo" w:hAnsi="Menlo" w:cs="Menlo" w:hint="eastAsia"/>
+          <w:color w:val="000000"/>
+          <w:sz w:val="18"/>
+          <w:szCs w:val="18"/>
+        </w:rPr>
+      </w:pPr>
+      <w:r>
+        <w:rPr>
+          <w:rFonts w:ascii="Menlo" w:hAnsi="Menlo" w:cs="Menlo"/>
+          <w:color w:val="000000"/>
+          <w:sz w:val="18"/>
+          <w:szCs w:val="18"/>
+        </w:rPr>
+        <w:t>CCCATATACACGTCTAACGTACTGGATCTGGAGGGTGAGTCCTTTATTCGTCCCTCCTCTGTTTGATAAATCAATGGTAGAGTCAGCCCGATACATTTTGCGAATTACACGTTGGTTGTACACACTATTTTGGTGCCAGGGGTGGGACGTCAGAGCCAGCCAGTTAGAACGAGTCGGTACAGGATATGTTCTGGTCGGACAGGCACGATTGGACCCCTACTTACGCGATCATCTGAGGACGCGATCCTAAATAGGCACTCTCACATGGTCGCAGGCACCGATCAAGTGCTACCTATTTGCCATAAGTTTGCCTAATAGAAAGTGGGGGCTTGAACACGGGAGTGGTTCCACGGAGTTAGGCAGTGTCACGATAAAACAACTATGCGACACGCGTGCACGCGTACAATGGAGACAGCAGCCGAGGTCTCCTATCTATATGCGGGTGAAAAT</w:t>
+      </w:r>
+    </w:p>
+    <w:p>
+      <w:pPr>
+        <w:pStyle w:val="HTMLPreformatted"/>
+        <w:shd w:val="clear" w:color="auto" w:fill="FFFFFF"/>
+        <w:spacing w:line="480" w:lineRule="auto"/>
+        <w:rPr>
+          <w:rFonts w:ascii="Menlo" w:hAnsi="Menlo" w:cs="Menlo" w:hint="eastAsia"/>
+          <w:color w:val="000000"/>
+          <w:sz w:val="18"/>
+          <w:szCs w:val="18"/>
+        </w:rPr>
+      </w:pPr>
+    </w:p>
+    <w:p>
+      <w:pPr>
+        <w:pStyle w:val="HTMLPreformatted"/>
+        <w:shd w:val="clear" w:color="auto" w:fill="FFFFFF"/>
+        <w:spacing w:line="480" w:lineRule="auto"/>
+        <w:rPr>
+          <w:rFonts w:ascii="Menlo" w:hAnsi="Menlo" w:cs="Menlo" w:hint="eastAsia"/>
+          <w:color w:val="000000"/>
+          <w:sz w:val="18"/>
+          <w:szCs w:val="18"/>
+        </w:rPr>
+      </w:pPr>
+      <w:r>
+        <w:rPr>
+          <w:rFonts w:ascii="Menlo" w:hAnsi="Menlo" w:cs="Menlo"/>
+          <w:color w:val="000000"/>
+          <w:sz w:val="18"/>
+          <w:szCs w:val="18"/>
+        </w:rPr>
+        <w:t>W</w:t>
+      </w:r>
+      <w:r>
+        <w:rPr>
+          <w:rFonts w:ascii="Menlo" w:hAnsi="Menlo" w:cs="Menlo" w:hint="eastAsia"/>
+          <w:color w:val="000000"/>
+          <w:sz w:val="18"/>
+          <w:szCs w:val="18"/>
+        </w:rPr>
+        <w:t xml:space="preserve">ithout start-end error correction: 38 </w:t>
+      </w:r>
+      <w:proofErr w:type="spellStart"/>
+      <w:r>
+        <w:rPr>
+          <w:rFonts w:ascii="Menlo" w:hAnsi="Menlo" w:cs="Menlo" w:hint="eastAsia"/>
+          <w:color w:val="000000"/>
+          <w:sz w:val="18"/>
+          <w:szCs w:val="18"/>
+        </w:rPr>
+        <w:t>contigs</w:t>
+      </w:r>
+      <w:proofErr w:type="spellEnd"/>
+      <w:r>
+        <w:rPr>
+          <w:rFonts w:ascii="Menlo" w:hAnsi="Menlo" w:cs="Menlo" w:hint="eastAsia"/>
+          <w:color w:val="000000"/>
+          <w:sz w:val="18"/>
+          <w:szCs w:val="18"/>
+        </w:rPr>
+        <w:t>.</w:t>
+      </w:r>
+    </w:p>
+    <w:p>
+      <w:pPr>
+        <w:pStyle w:val="HTMLPreformatted"/>
+        <w:shd w:val="clear" w:color="auto" w:fill="FFFFFF"/>
+        <w:rPr>
+          <w:rFonts w:ascii="Menlo" w:hAnsi="Menlo" w:cs="Menlo"/>
+          <w:color w:val="000000"/>
+          <w:sz w:val="18"/>
+          <w:szCs w:val="18"/>
+        </w:rPr>
+      </w:pPr>
+      <w:r>
+        <w:rPr>
+          <w:rFonts w:ascii="Menlo" w:hAnsi="Menlo" w:cs="Menlo"/>
+          <w:color w:val="000000"/>
+          <w:sz w:val="18"/>
+          <w:szCs w:val="18"/>
+        </w:rPr>
+        <w:t>CAATGGCAGAGTCAGCCCGATACATTTTGCGAATTACACGTTGGTTGTACACACTAT</w:t>
+      </w:r>
+      <w:r>
+        <w:rPr>
+          <w:rFonts w:ascii="Menlo" w:hAnsi="Menlo" w:cs="Menlo"/>
+          <w:color w:val="000000"/>
+          <w:sz w:val="18"/>
+          <w:szCs w:val="18"/>
+        </w:rPr>
+        <w:br/>
+        <w:t>GATACATTTTGCGAATAACACGTTGGTTGTACACACTATTTTGGTGCCAGGGGTGGGACGTCAGAGCCAG</w:t>
+      </w:r>
+      <w:r>
+        <w:rPr>
+          <w:rFonts w:ascii="Menlo" w:hAnsi="Menlo" w:cs="Menlo"/>
+          <w:color w:val="000000"/>
+          <w:sz w:val="18"/>
+          <w:szCs w:val="18"/>
+        </w:rPr>
+        <w:br/>
+        <w:t>GTACACACTTTTTTGGTGCCAGGGGTGGGACGTCAGAGCCAGCCAGTTAGAACGAGTCGGTACAGGATATGTTCTGGTCGG</w:t>
+      </w:r>
+      <w:r>
+        <w:rPr>
+          <w:rFonts w:ascii="Menlo" w:hAnsi="Menlo" w:cs="Menlo"/>
+          <w:color w:val="000000"/>
+          <w:sz w:val="18"/>
+          <w:szCs w:val="18"/>
+        </w:rPr>
+        <w:br/>
+        <w:t>CACGTCTAACGTATTGGATCTGGAGGGTGAGTCCTTTATTCGTCCCTCCTCTGTTTGATAAATCAATGGTAGAGTCAGCC</w:t>
+      </w:r>
+      <w:r>
+        <w:rPr>
+          <w:rFonts w:ascii="Menlo" w:hAnsi="Menlo" w:cs="Menlo"/>
+          <w:color w:val="000000"/>
+          <w:sz w:val="18"/>
+          <w:szCs w:val="18"/>
+        </w:rPr>
+        <w:br/>
+        <w:t>ATTCGTCTCTCCTCTGTTTGATAAATCAATGGTAGAGTCAGCCCGATAGA</w:t>
+      </w:r>
+      <w:r>
+        <w:rPr>
+          <w:rFonts w:ascii="Menlo" w:hAnsi="Menlo" w:cs="Menlo"/>
+          <w:color w:val="000000"/>
+          <w:sz w:val="18"/>
+          <w:szCs w:val="18"/>
+        </w:rPr>
+        <w:br/>
+        <w:t>ATGGTAGAGACAGCCCGATACATTTTGCGAATTACACGTTGGTTGTACACACTATTTTGGTGCCAGGGGTGGGACGTCAG</w:t>
+      </w:r>
+      <w:r>
+        <w:rPr>
+          <w:rFonts w:ascii="Menlo" w:hAnsi="Menlo" w:cs="Menlo"/>
+          <w:color w:val="000000"/>
+          <w:sz w:val="18"/>
+          <w:szCs w:val="18"/>
+        </w:rPr>
+        <w:br/>
+        <w:t>GACAGGGACGATTGGACCCCTACTTACGCGATCATCTGAGGACGCGATCCTAAATAGGCACTCTCACATGGTC</w:t>
+      </w:r>
+      <w:r>
+        <w:rPr>
+          <w:rFonts w:ascii="Menlo" w:hAnsi="Menlo" w:cs="Menlo"/>
+          <w:color w:val="000000"/>
+          <w:sz w:val="18"/>
+          <w:szCs w:val="18"/>
+        </w:rPr>
+        <w:br/>
+        <w:t>ACCCCTATTTACGCGATCATCTGAGGACGCGATCCTAAATAGGCACTCTCACATGGTCGCAGGCACCGATCAAG</w:t>
+      </w:r>
+      <w:r>
+        <w:rPr>
+          <w:rFonts w:ascii="Menlo" w:hAnsi="Menlo" w:cs="Menlo"/>
+          <w:color w:val="000000"/>
+          <w:sz w:val="18"/>
+          <w:szCs w:val="18"/>
+        </w:rPr>
+        <w:br/>
+        <w:t>GGCACTCTCACATGTTCGCAGGCACCGATCAAGTGCTACCTATTTGCCATAAGTTTGCCTAATAGAAAGTGGGGGCTTG</w:t>
+      </w:r>
+      <w:r>
+        <w:rPr>
+          <w:rFonts w:ascii="Menlo" w:hAnsi="Menlo" w:cs="Menlo"/>
+          <w:color w:val="000000"/>
+          <w:sz w:val="18"/>
+          <w:szCs w:val="18"/>
+        </w:rPr>
+        <w:br/>
+        <w:t>AGGTCTCTTATCTATATGCGGGTGAAAAT</w:t>
+      </w:r>
+      <w:r>
+        <w:rPr>
+          <w:rFonts w:ascii="Menlo" w:hAnsi="Menlo" w:cs="Menlo"/>
+          <w:color w:val="000000"/>
+          <w:sz w:val="18"/>
+          <w:szCs w:val="18"/>
+        </w:rPr>
+        <w:br/>
+        <w:t>CACGCGTGCAATGGAGACAGCAGCCGAGGTCTCCTATCTATATGGGGGTG</w:t>
+      </w:r>
+      <w:r>
+        <w:rPr>
+          <w:rFonts w:ascii="Menlo" w:hAnsi="Menlo" w:cs="Menlo"/>
+          <w:color w:val="000000"/>
+          <w:sz w:val="18"/>
+          <w:szCs w:val="18"/>
+        </w:rPr>
+        <w:br/>
+        <w:t>GATCTATATGCGGGTGAAAAT</w:t>
+      </w:r>
+      <w:r>
+        <w:rPr>
+          <w:rFonts w:ascii="Menlo" w:hAnsi="Menlo" w:cs="Menlo"/>
+          <w:color w:val="000000"/>
+          <w:sz w:val="18"/>
+          <w:szCs w:val="18"/>
+        </w:rPr>
+        <w:br/>
+        <w:t>GAGTCGGTACAGGAAATGTTCTGGTCGGACAGGCACGATTGGACCCCTACTTACGCGATCATCTGAG</w:t>
+      </w:r>
+      <w:r>
+        <w:rPr>
+          <w:rFonts w:ascii="Menlo" w:hAnsi="Menlo" w:cs="Menlo"/>
+          <w:color w:val="000000"/>
+          <w:sz w:val="18"/>
+          <w:szCs w:val="18"/>
+        </w:rPr>
+        <w:br/>
+        <w:t>TTGGTTGTACACACTATTCTGGTGCCAGGGGTGGGACGTCAGAGCCAGCCAGTTAGAGCGAGTCGGTAGAG</w:t>
+      </w:r>
+      <w:r>
+        <w:rPr>
+          <w:rFonts w:ascii="Menlo" w:hAnsi="Menlo" w:cs="Menlo"/>
+          <w:color w:val="000000"/>
+          <w:sz w:val="18"/>
+          <w:szCs w:val="18"/>
+        </w:rPr>
+        <w:br/>
+        <w:t>CAAGGGAGTGGTTCCACGGAGTTAGGCAGTGTCACGATAAAACAACTATGCGACACGCGTGCACGCGTACAATG</w:t>
+      </w:r>
+      <w:r>
+        <w:rPr>
+          <w:rFonts w:ascii="Menlo" w:hAnsi="Menlo" w:cs="Menlo"/>
+          <w:color w:val="000000"/>
+          <w:sz w:val="18"/>
+          <w:szCs w:val="18"/>
+        </w:rPr>
+        <w:br/>
+        <w:t>CGGAGGTCTCCTATCTATATGCGGGTGAAAAT</w:t>
+      </w:r>
+      <w:r>
+        <w:rPr>
+          <w:rFonts w:ascii="Menlo" w:hAnsi="Menlo" w:cs="Menlo"/>
+          <w:color w:val="000000"/>
+          <w:sz w:val="18"/>
+          <w:szCs w:val="18"/>
+        </w:rPr>
+        <w:br/>
+        <w:t>AGGTCGCCATCCTAAATAGGCACTCTCACATGGTCGCAGGCACCGATCAAGTGCTACCTATTTGCCATA</w:t>
+      </w:r>
+      <w:r>
+        <w:rPr>
+          <w:rFonts w:ascii="Menlo" w:hAnsi="Menlo" w:cs="Menlo"/>
+          <w:color w:val="000000"/>
+          <w:sz w:val="18"/>
+          <w:szCs w:val="18"/>
+        </w:rPr>
+        <w:br/>
+        <w:t>CCAGTTAGCACGAGTGGGTACAGGATATGTTCTGGTCGGACAGACACGAT</w:t>
+      </w:r>
+      <w:r>
+        <w:rPr>
+          <w:rFonts w:ascii="Menlo" w:hAnsi="Menlo" w:cs="Menlo"/>
+          <w:color w:val="000000"/>
+          <w:sz w:val="18"/>
+          <w:szCs w:val="18"/>
+        </w:rPr>
+        <w:br/>
+        <w:t>CAGTGAGAACGAGTCGGTACAGGATATGTTCTGGTCGGACAGGCACGATTGGACCCCT</w:t>
+      </w:r>
+      <w:r>
+        <w:rPr>
+          <w:rFonts w:ascii="Menlo" w:hAnsi="Menlo" w:cs="Menlo"/>
+          <w:color w:val="000000"/>
+          <w:sz w:val="18"/>
+          <w:szCs w:val="18"/>
+        </w:rPr>
+        <w:br/>
+        <w:t>AGAAAGTGGGGGCGTGAACACGGGAGTGGTTCCACGGAGTTAGGCAGTGTCACGATAAAACAACTATGCGACACG</w:t>
+      </w:r>
+      <w:r>
+        <w:rPr>
+          <w:rFonts w:ascii="Menlo" w:hAnsi="Menlo" w:cs="Menlo"/>
+          <w:color w:val="000000"/>
+          <w:sz w:val="18"/>
+          <w:szCs w:val="18"/>
+        </w:rPr>
+        <w:br/>
+        <w:t>GGTACCGGATATGTTCTGGTCGGACAGGCACGATTAGACCCCTACTTACG</w:t>
+      </w:r>
+      <w:r>
+        <w:rPr>
+          <w:rFonts w:ascii="Menlo" w:hAnsi="Menlo" w:cs="Menlo"/>
+          <w:color w:val="000000"/>
+          <w:sz w:val="18"/>
+          <w:szCs w:val="18"/>
+        </w:rPr>
+        <w:br/>
+        <w:t>AGGGTAAGTCCTTTATTCGTCCCTCCTCTGTTTAATAAATCAATGGTAGA</w:t>
+      </w:r>
+      <w:r>
+        <w:rPr>
+          <w:rFonts w:ascii="Menlo" w:hAnsi="Menlo" w:cs="Menlo"/>
+          <w:color w:val="000000"/>
+          <w:sz w:val="18"/>
+          <w:szCs w:val="18"/>
+        </w:rPr>
+        <w:br/>
+        <w:t>CCGATAGATTTTGCGAATTACACGTTGGTTGTACACACTATTTTGGTGCCAGGGGTGGGACG</w:t>
+      </w:r>
+      <w:r>
+        <w:rPr>
+          <w:rFonts w:ascii="Menlo" w:hAnsi="Menlo" w:cs="Menlo"/>
+          <w:color w:val="000000"/>
+          <w:sz w:val="18"/>
+          <w:szCs w:val="18"/>
+        </w:rPr>
+        <w:br/>
+        <w:t>CAGGATATGTTCTGGCCGGACAGGCACGATTGGACCCCTACTTACGCGATCATCTGAGGACGCGAT</w:t>
+      </w:r>
+      <w:r>
+        <w:rPr>
+          <w:rFonts w:ascii="Menlo" w:hAnsi="Menlo" w:cs="Menlo"/>
+          <w:color w:val="000000"/>
+          <w:sz w:val="18"/>
+          <w:szCs w:val="18"/>
+        </w:rPr>
+        <w:br/>
+        <w:t>AGGTCTCCTATCTATATACGGGTGAAACT</w:t>
+      </w:r>
+      <w:r>
+        <w:rPr>
+          <w:rFonts w:ascii="Menlo" w:hAnsi="Menlo" w:cs="Menlo"/>
+          <w:color w:val="000000"/>
+          <w:sz w:val="18"/>
+          <w:szCs w:val="18"/>
+        </w:rPr>
+        <w:br/>
+        <w:t>TTTATTCGTCCCTCCTGTATTTGATGAATCAATGGTAGAGTCAGCCCGAT</w:t>
+      </w:r>
+      <w:r>
+        <w:rPr>
+          <w:rFonts w:ascii="Menlo" w:hAnsi="Menlo" w:cs="Menlo"/>
+          <w:color w:val="000000"/>
+          <w:sz w:val="18"/>
+          <w:szCs w:val="18"/>
+        </w:rPr>
+        <w:br/>
+        <w:t>GGTCGGTACAGGATATGTTCTGGTCGGACAGGCACGATTGGACCCCTACTTACGTGATCGTCTGAGGA</w:t>
+      </w:r>
+      <w:r>
+        <w:rPr>
+          <w:rFonts w:ascii="Menlo" w:hAnsi="Menlo" w:cs="Menlo"/>
+          <w:color w:val="000000"/>
+          <w:sz w:val="18"/>
+          <w:szCs w:val="18"/>
+        </w:rPr>
+        <w:br/>
+        <w:t>TGGTTGCACGAAGTTAGGCAGTGTCACGATAAAACAACTATGCGACACGCGTGCACGCGTACAATGGAGACAGCAGCCGA</w:t>
+      </w:r>
+      <w:r>
+        <w:rPr>
+          <w:rFonts w:ascii="Menlo" w:hAnsi="Menlo" w:cs="Menlo"/>
+          <w:color w:val="000000"/>
+          <w:sz w:val="18"/>
+          <w:szCs w:val="18"/>
+        </w:rPr>
+        <w:br/>
+        <w:t>AAAGTGGAGGCTTGAACACGGGAGTGGTTCCACGGAGTTAGGCAGTGTCACGATAAAACAA</w:t>
+      </w:r>
+      <w:r>
+        <w:rPr>
+          <w:rFonts w:ascii="Menlo" w:hAnsi="Menlo" w:cs="Menlo"/>
+          <w:color w:val="000000"/>
+          <w:sz w:val="18"/>
+          <w:szCs w:val="18"/>
+        </w:rPr>
+        <w:br/>
+        <w:t>AGAGCTAGCCAGTTAGAACGAGTCGGTACAGGATATGTTCTGGTCAGACA</w:t>
+      </w:r>
+      <w:r>
+        <w:rPr>
+          <w:rFonts w:ascii="Menlo" w:hAnsi="Menlo" w:cs="Menlo"/>
+          <w:color w:val="000000"/>
+          <w:sz w:val="18"/>
+          <w:szCs w:val="18"/>
+        </w:rPr>
+        <w:br/>
+        <w:t>AGGGACGTCAGAGCCAGCCAGTTAGAACGAGTCGGTACAGGATATGTTCTGGTCGGACA</w:t>
+      </w:r>
+      <w:r>
+        <w:rPr>
+          <w:rFonts w:ascii="Menlo" w:hAnsi="Menlo" w:cs="Menlo"/>
+          <w:color w:val="000000"/>
+          <w:sz w:val="18"/>
+          <w:szCs w:val="18"/>
+        </w:rPr>
+        <w:br/>
+        <w:t>AGACGTCAGAGCCAGCCAGTTAGAACGAGTCGGTACAGGATATGTTCTGGTCGGACAGGCA</w:t>
+      </w:r>
+      <w:r>
+        <w:rPr>
+          <w:rFonts w:ascii="Menlo" w:hAnsi="Menlo" w:cs="Menlo"/>
+          <w:color w:val="000000"/>
+          <w:sz w:val="18"/>
+          <w:szCs w:val="18"/>
+        </w:rPr>
+        <w:br/>
+        <w:t>AACGTGGGGGCTTGAACGCGGGAATGGTTCCACGGAGTTAGGCAGTGTCACGATAAAACAACTATGCGACACGCG</w:t>
+      </w:r>
+      <w:r>
+        <w:rPr>
+          <w:rFonts w:ascii="Menlo" w:hAnsi="Menlo" w:cs="Menlo"/>
+          <w:color w:val="000000"/>
+          <w:sz w:val="18"/>
+          <w:szCs w:val="18"/>
+        </w:rPr>
+        <w:br/>
+        <w:t>CCATATACACGTCTAACGTACTGGATCTGGAGGGTGAGTCCTTTATTCGTCCCTCCTCTGTTTGATAAATCAA</w:t>
+      </w:r>
+      <w:r>
+        <w:rPr>
+          <w:rFonts w:ascii="Menlo" w:hAnsi="Menlo" w:cs="Menlo"/>
+          <w:color w:val="000000"/>
+          <w:sz w:val="18"/>
+          <w:szCs w:val="18"/>
+        </w:rPr>
+        <w:br/>
+        <w:t>CTATCTATATGGGGGTGAAAAT</w:t>
+      </w:r>
+      <w:r>
+        <w:rPr>
+          <w:rFonts w:ascii="Menlo" w:hAnsi="Menlo" w:cs="Menlo"/>
+          <w:color w:val="000000"/>
+          <w:sz w:val="18"/>
+          <w:szCs w:val="18"/>
+        </w:rPr>
+        <w:br/>
+        <w:t>GGCACCGTTCAAGTGCTACCTATTTGCCATAAGTTTGCCTAATAGAAAGTGGGGGCTTGAACACGGGAGTGG</w:t>
+      </w:r>
+      <w:r>
+        <w:rPr>
+          <w:rFonts w:ascii="Menlo" w:hAnsi="Menlo" w:cs="Menlo"/>
+          <w:color w:val="000000"/>
+          <w:sz w:val="18"/>
+          <w:szCs w:val="18"/>
+        </w:rPr>
+        <w:br/>
+        <w:t>AATAGAGAGTGGGGGCTTGAACACGTTAGTGGTTCCACGGAGTTAGGCAG</w:t>
+      </w:r>
+      <w:r>
+        <w:rPr>
+          <w:rFonts w:ascii="Menlo" w:hAnsi="Menlo" w:cs="Menlo"/>
+          <w:color w:val="000000"/>
+          <w:sz w:val="18"/>
+          <w:szCs w:val="18"/>
+        </w:rPr>
+        <w:br/>
+        <w:t>ACGCGATCGTCTGAGGACGCGATCCTAAATAGGCACTCTCACATGGTCGCAGGCACCGATCA</w:t>
+      </w:r>
+    </w:p>
+    <w:p>
+      <w:pPr>
+        <w:pStyle w:val="HTMLPreformatted"/>
+        <w:shd w:val="clear" w:color="auto" w:fill="FFFFFF"/>
+        <w:spacing w:line="480" w:lineRule="auto"/>
+        <w:rPr>
+          <w:rFonts w:ascii="Menlo" w:hAnsi="Menlo" w:cs="Menlo" w:hint="eastAsia"/>
+          <w:color w:val="000000"/>
+          <w:sz w:val="18"/>
+          <w:szCs w:val="18"/>
+        </w:rPr>
+      </w:pPr>
+    </w:p>
+    <w:p>
+      <w:pPr>
+        <w:pStyle w:val="HTMLPreformatted"/>
+        <w:shd w:val="clear" w:color="auto" w:fill="FFFFFF"/>
+        <w:spacing w:line="480" w:lineRule="auto"/>
+        <w:rPr>
+          <w:rFonts w:ascii="Menlo" w:hAnsi="Menlo" w:cs="Menlo" w:hint="eastAsia"/>
+          <w:color w:val="000000"/>
+          <w:sz w:val="18"/>
+          <w:szCs w:val="18"/>
+        </w:rPr>
+      </w:pPr>
+      <w:r>
+        <w:rPr>
+          <w:rFonts w:ascii="Menlo" w:hAnsi="Menlo" w:cs="Menlo"/>
+          <w:color w:val="000000"/>
+          <w:sz w:val="18"/>
+          <w:szCs w:val="18"/>
+        </w:rPr>
+        <w:t>W</w:t>
+      </w:r>
+      <w:r>
+        <w:rPr>
+          <w:rFonts w:ascii="Menlo" w:hAnsi="Menlo" w:cs="Menlo" w:hint="eastAsia"/>
+          <w:color w:val="000000"/>
+          <w:sz w:val="18"/>
+          <w:szCs w:val="18"/>
+        </w:rPr>
+        <w:t xml:space="preserve">ith error correction: 16 </w:t>
+      </w:r>
+      <w:proofErr w:type="spellStart"/>
+      <w:r>
+        <w:rPr>
+          <w:rFonts w:ascii="Menlo" w:hAnsi="Menlo" w:cs="Menlo" w:hint="eastAsia"/>
+          <w:color w:val="000000"/>
+          <w:sz w:val="18"/>
+          <w:szCs w:val="18"/>
+        </w:rPr>
+        <w:t>contigs</w:t>
+      </w:r>
+      <w:proofErr w:type="spellEnd"/>
+    </w:p>
+    <w:p>
+      <w:pPr>
+        <w:pStyle w:val="HTMLPreformatted"/>
+        <w:shd w:val="clear" w:color="auto" w:fill="FFFFFF"/>
+        <w:rPr>
+          <w:rFonts w:ascii="Menlo" w:hAnsi="Menlo" w:cs="Menlo"/>
+          <w:color w:val="000000"/>
+          <w:sz w:val="18"/>
+          <w:szCs w:val="18"/>
+        </w:rPr>
+      </w:pPr>
+      <w:r>
+        <w:rPr>
+          <w:rFonts w:ascii="Menlo" w:hAnsi="Menlo" w:cs="Menlo"/>
+          <w:color w:val="000000"/>
+          <w:sz w:val="18"/>
+          <w:szCs w:val="18"/>
+        </w:rPr>
+        <w:t>CAATGGCAGAGTCAGCCCGATACATTTTGCGAATTACACGTTGGTTGTACACACTATTTTGGTGCCAGGGGTGGGACGTCAGAGCCAGCAAGTTAGATCGAGTCGGTACAGGATATGTTCTGGTCGGACAGGCACGATTGGACCCCTACTTACGCGATCATCTGAGGACGCGATCCTAAATAGGCACTCTCACATGGTCGCAGGCACCGATCAAGTGCTACCTATTTGCCATAAGTTTGCCTAATAGAAAGTGGGGGCTTGAACACGGGAGTGGTTCCACGGAGTTAGGCAGTGTCAGGATAAAACAACTATGCGACACGCGTGCACGCGTACAATGGAGACAGCAGCCGAGGTCTCCTATCTATATGCGGGTGAAAAT</w:t>
+      </w:r>
+      <w:r>
+        <w:rPr>
+          <w:rFonts w:ascii="Menlo" w:hAnsi="Menlo" w:cs="Menlo"/>
+          <w:color w:val="000000"/>
+          <w:sz w:val="18"/>
+          <w:szCs w:val="18"/>
+        </w:rPr>
+        <w:br/>
+        <w:t>GATACATTTTGCGAATAACACGTTGGTTGTACACACTATTTTGGTGCCAGGGGTGGGACGTCAGAGCCAGCCAGTTAGAACGAGTCGGTACAGGATATGTTCTGGTCGGACAGGCACGATGGGACCCCTACTTACGCGATCGTCTGAGGACGCGACCCTAAATAGGCACTCTCACATGGTCGCAGGCACCGATCAAGTGCTACCTATTTGCCTTAAGTTTGCCTAATAGAAAGTGGGGGCTTGAACACGTTAGTGGTTCCACGGAGTTAGGCAGTGTCACGATAAAACAACTATGCGACACGAGTGCACGCGTACAATGGAGACAGCAGCCGAGGTCTCCTATATATATTCGGGTGAAA</w:t>
+      </w:r>
+      <w:r>
+        <w:rPr>
+          <w:rFonts w:ascii="Menlo" w:hAnsi="Menlo" w:cs="Menlo"/>
+          <w:color w:val="000000"/>
+          <w:sz w:val="18"/>
+          <w:szCs w:val="18"/>
+        </w:rPr>
+        <w:br/>
+        <w:t>GTACACACTTTTTTGGTGCCAGGGGTGGGACGTCAGAGCCAGCCAGTTAGAACGAGTCGGTACAGGATATGTTCTGGTCGGACAGGCACGATTGGACCCCTACTTACGCGATCATCTGAGGACGCGATCCTAAATAGGCACTCTCACATGGTCGCAGGCACCGATCAAGTGCTACCTATGTGCCATAAGTTTGCCTAATAGAAAGTGGGGGCTTGCACACGGGAGTAGTTCCACGGAGTTAGGCAGTGTCACGATAAAACAACTATGCGACACGCGTGCACGCGTAGAATGGAGACAGCAGCCGAGGTCTCCTATCTATATGGGGGTGA</w:t>
+      </w:r>
+      <w:r>
+        <w:rPr>
+          <w:rFonts w:ascii="Menlo" w:hAnsi="Menlo" w:cs="Menlo"/>
+          <w:color w:val="000000"/>
+          <w:sz w:val="18"/>
+          <w:szCs w:val="18"/>
+        </w:rPr>
+        <w:br/>
+        <w:t>CACGTCTAACGTATTGGATCTGGAGGGTGAGTCCTTTATTCGTCCCTCCTCTGTTTGATAAATCAATGGTAGAGTCAGCCCGATACATTTTGCGAATTACACGTTGGTTGTACACACTATTTTGGTGCCAGGGGTGGGACGTCAGAGCCAGCCAGTTAGAACGAGTCGGTACAGGATATGTTATGGTCGGACAGGCACGATTGGACCCCTACTTACGCGATCATCTGAGGACGCGATCCTAAATAGGCACTCTCACATGGTCGCAGGCACCGATCAAGTGCTACCTATTTGCCATAAGTTTGCCTAATAGAAAGTGGGGGCTTGAACACGGGAGTGGTTCCACGGAGTTAGGCAGTGTCACGATAAAACAACTATGCGACACGCGTGCACGCGTACAATGGAGACAGCAGCCGAGGTCTCCTATCTATA</w:t>
+      </w:r>
+      <w:r>
+        <w:rPr>
+          <w:rFonts w:ascii="Menlo" w:hAnsi="Menlo" w:cs="Menlo"/>
+          <w:color w:val="000000"/>
+          <w:sz w:val="18"/>
+          <w:szCs w:val="18"/>
+        </w:rPr>
+        <w:br/>
+        <w:t>ATTCGTCTCTCCTCTGTTTGATAAATCAATGGTAGAGTCAGCCCGATAGATTTTGCGAATTACACGTTGGTTGTACACACTATTTTGGTGCCAGGGGTGGGACCTCAGAGCCAGCCAGTTAGAACGAGTCGGTACAGGATATGTTCTGGTCAGACAGGCACGATTGGACCCCTAC</w:t>
+      </w:r>
+      <w:r>
+        <w:rPr>
+          <w:rFonts w:ascii="Menlo" w:hAnsi="Menlo" w:cs="Menlo"/>
+          <w:color w:val="000000"/>
+          <w:sz w:val="18"/>
+          <w:szCs w:val="18"/>
+        </w:rPr>
+        <w:br/>
+        <w:t>ACCCCTATTTACGCGATCATCTGAGGACGCGATCCTAAATAGGCACTCTCACATGGTCGCAGGCACCGATCAAGTGCTACCTATTTGCCATAAGTTTGCCTAATAGAAAGTGGGGG</w:t>
+      </w:r>
+      <w:r>
+        <w:rPr>
+          <w:rFonts w:ascii="Menlo" w:hAnsi="Menlo" w:cs="Menlo"/>
+          <w:color w:val="000000"/>
+          <w:sz w:val="18"/>
+          <w:szCs w:val="18"/>
+        </w:rPr>
+        <w:br/>
+        <w:t>CCAGTTAGCACGAGTGGGTACAGGATATGTTCTGGTCGGACAGACACGATTGGACCC</w:t>
+      </w:r>
+      <w:r>
+        <w:rPr>
+          <w:rFonts w:ascii="Menlo" w:hAnsi="Menlo" w:cs="Menlo"/>
+          <w:color w:val="000000"/>
+          <w:sz w:val="18"/>
+          <w:szCs w:val="18"/>
+        </w:rPr>
+        <w:br/>
+        <w:t>AGGGTAAGTCCTTTATTCGTCCCTCCTCTGTTTAATAAATCAATGGTAGAGTCAGCCCGATACATTTAGCGAATTACACGTTGGTTGTACACACTATTTTGGTGCCAAGGGTGG</w:t>
+      </w:r>
+      <w:r>
+        <w:rPr>
+          <w:rFonts w:ascii="Menlo" w:hAnsi="Menlo" w:cs="Menlo"/>
+          <w:color w:val="000000"/>
+          <w:sz w:val="18"/>
+          <w:szCs w:val="18"/>
+        </w:rPr>
+        <w:br/>
+        <w:t>TGGTTGCACGAAGTTAGGCAGTGTCACGATAAAACAACTATGCGACACGCG</w:t>
+      </w:r>
+      <w:r>
+        <w:rPr>
+          <w:rFonts w:ascii="Menlo" w:hAnsi="Menlo" w:cs="Menlo"/>
+          <w:color w:val="000000"/>
+          <w:sz w:val="18"/>
+          <w:szCs w:val="18"/>
+        </w:rPr>
+        <w:br/>
+        <w:t>AAAGTGGAGGCTTGAACACGGGAGTGGTTCCACGGAGTTAGGCAGTGTCACGAT</w:t>
+      </w:r>
+      <w:r>
+        <w:rPr>
+          <w:rFonts w:ascii="Menlo" w:hAnsi="Menlo" w:cs="Menlo"/>
+          <w:color w:val="000000"/>
+          <w:sz w:val="18"/>
+          <w:szCs w:val="18"/>
+        </w:rPr>
+        <w:br/>
+        <w:t>AGGGACGTCAGAGCCAGCCAGTTAGAACGAGTCGGTACAGGATATGTTCTGGTCGGACAGGCACGAT</w:t>
+      </w:r>
+      <w:r>
+        <w:rPr>
+          <w:rFonts w:ascii="Menlo" w:hAnsi="Menlo" w:cs="Menlo"/>
+          <w:color w:val="000000"/>
+          <w:sz w:val="18"/>
+          <w:szCs w:val="18"/>
+        </w:rPr>
+        <w:br/>
+        <w:t>AGACGTCAGAGCCAGCCAGTTAGAACGAGTCGGTACAGGATATGTTCTGGTCGGACAGGCGC</w:t>
+      </w:r>
+      <w:r>
+        <w:rPr>
+          <w:rFonts w:ascii="Menlo" w:hAnsi="Menlo" w:cs="Menlo"/>
+          <w:color w:val="000000"/>
+          <w:sz w:val="18"/>
+          <w:szCs w:val="18"/>
+        </w:rPr>
+        <w:br/>
+        <w:t>AACGTGGGGGCTTGAACGCGGGAATGGTTCCACGGAGTTAGGCAGTGTCACGA</w:t>
+      </w:r>
+      <w:r>
+        <w:rPr>
+          <w:rFonts w:ascii="Menlo" w:hAnsi="Menlo" w:cs="Menlo"/>
+          <w:color w:val="000000"/>
+          <w:sz w:val="18"/>
+          <w:szCs w:val="18"/>
+        </w:rPr>
+        <w:br/>
+        <w:t>CCATATACACGTCTAACGTACTGGATCTGGAGGGTGAGTCCTTTATTCGTCCCTCCTCTGTTTGATAAATCAATGGTAGAGTCAGCCCGATACATTTTGCGAATTACACGTTGGTTGTACACACTATTTTG</w:t>
+      </w:r>
+      <w:r>
+        <w:rPr>
+          <w:rFonts w:ascii="Menlo" w:hAnsi="Menlo" w:cs="Menlo"/>
+          <w:color w:val="000000"/>
+          <w:sz w:val="18"/>
+          <w:szCs w:val="18"/>
+        </w:rPr>
+        <w:br/>
+        <w:t>GGCACCGTTCAAGTGCTACCTATTTGCCATAAGTTTGCCTAATAGAAAGTGG</w:t>
+      </w:r>
+      <w:r>
+        <w:rPr>
+          <w:rFonts w:ascii="Menlo" w:hAnsi="Menlo" w:cs="Menlo"/>
+          <w:color w:val="000000"/>
+          <w:sz w:val="18"/>
+          <w:szCs w:val="18"/>
+        </w:rPr>
+        <w:br/>
+        <w:t>ACGCGATCGTCTGAGGACGCGATCCTAAATAGGCACTCTCACATGGTCGCAGGCACCGATCAAGTGCTACCTATTTGCCATAAGTTTGC</w:t>
+      </w:r>
+    </w:p>
+    <w:p>
+      <w:pPr>
+        <w:pStyle w:val="HTMLPreformatted"/>
+        <w:shd w:val="clear" w:color="auto" w:fill="FFFFFF"/>
+        <w:spacing w:line="480" w:lineRule="auto"/>
+        <w:rPr>
+          <w:rFonts w:ascii="Menlo" w:hAnsi="Menlo" w:cs="Menlo" w:hint="eastAsia"/>
+          <w:color w:val="000000"/>
+          <w:sz w:val="18"/>
+          <w:szCs w:val="18"/>
+        </w:rPr>
+      </w:pPr>
+    </w:p>
+    <w:p>
+      <w:pPr>
+        <w:pStyle w:val="HTMLPreformatted"/>
+        <w:shd w:val="clear" w:color="auto" w:fill="FFFFFF"/>
+        <w:spacing w:line="480" w:lineRule="auto"/>
+        <w:rPr>
+          <w:rFonts w:ascii="Menlo" w:hAnsi="Menlo" w:cs="Menlo" w:hint="eastAsia"/>
+          <w:color w:val="000000"/>
+          <w:sz w:val="18"/>
+          <w:szCs w:val="18"/>
+        </w:rPr>
+      </w:pPr>
+      <w:r>
+        <w:rPr>
+          <w:rFonts w:ascii="Menlo" w:hAnsi="Menlo" w:cs="Menlo"/>
+          <w:color w:val="000000"/>
+          <w:sz w:val="18"/>
+          <w:szCs w:val="18"/>
+        </w:rPr>
+        <w:t>R</w:t>
+      </w:r>
+      <w:r>
+        <w:rPr>
+          <w:rFonts w:ascii="Menlo" w:hAnsi="Menlo" w:cs="Menlo" w:hint="eastAsia"/>
+          <w:color w:val="000000"/>
+          <w:sz w:val="18"/>
+          <w:szCs w:val="18"/>
+        </w:rPr>
+        <w:t>eads:</w:t>
+      </w:r>
+    </w:p>
+    <w:p>
+      <w:pPr>
+        <w:pStyle w:val="HTMLPreformatted"/>
+        <w:shd w:val="clear" w:color="auto" w:fill="FFFFFF"/>
+        <w:rPr>
+          <w:rFonts w:ascii="Menlo" w:hAnsi="Menlo" w:cs="Menlo"/>
+          <w:color w:val="000000"/>
+          <w:sz w:val="18"/>
+          <w:szCs w:val="18"/>
+        </w:rPr>
+      </w:pPr>
+      <w:r>
+        <w:rPr>
+          <w:rFonts w:ascii="Menlo" w:hAnsi="Menlo" w:cs="Menlo"/>
+          <w:color w:val="000000"/>
+          <w:sz w:val="18"/>
+          <w:szCs w:val="18"/>
+        </w:rPr>
+        <w:t>TTGTACACACTATTTTGGTGCCAGGGGTGGGACGTCAGAGCCAGCCAGTT</w:t>
+      </w:r>
+      <w:r>
+        <w:rPr>
+          <w:rFonts w:ascii="Menlo" w:hAnsi="Menlo" w:cs="Menlo"/>
+          <w:color w:val="000000"/>
+          <w:sz w:val="18"/>
+          <w:szCs w:val="18"/>
+        </w:rPr>
+        <w:br/>
+        <w:t>GTGAAAAT</w:t>
+      </w:r>
+      <w:r>
+        <w:rPr>
+          <w:rFonts w:ascii="Menlo" w:hAnsi="Menlo" w:cs="Menlo"/>
+          <w:color w:val="000000"/>
+          <w:sz w:val="18"/>
+          <w:szCs w:val="18"/>
+        </w:rPr>
+        <w:br/>
+        <w:t>AGTTAGAACGAGTCGGTACAGGATATGTTATGGTCGGACAGGCACGATTG</w:t>
+      </w:r>
+      <w:r>
+        <w:rPr>
+          <w:rFonts w:ascii="Menlo" w:hAnsi="Menlo" w:cs="Menlo"/>
+          <w:color w:val="000000"/>
+          <w:sz w:val="18"/>
+          <w:szCs w:val="18"/>
+        </w:rPr>
+        <w:br/>
+        <w:t>CGTGCACGCGTACAATGGAGACAGCAGCCGAGGTCTCCTATCTATATGCG</w:t>
+      </w:r>
+      <w:r>
+        <w:rPr>
+          <w:rFonts w:ascii="Menlo" w:hAnsi="Menlo" w:cs="Menlo"/>
+          <w:color w:val="000000"/>
+          <w:sz w:val="18"/>
+          <w:szCs w:val="18"/>
+        </w:rPr>
+        <w:br/>
+        <w:t>GACGTCAGAGCCAGCCAGTTAGAACGAGTCGGTACAGGATATGTTCTGGT</w:t>
+      </w:r>
+      <w:r>
+        <w:rPr>
+          <w:rFonts w:ascii="Menlo" w:hAnsi="Menlo" w:cs="Menlo"/>
+          <w:color w:val="000000"/>
+          <w:sz w:val="18"/>
+          <w:szCs w:val="18"/>
+        </w:rPr>
+        <w:br/>
+        <w:t>TTGGTTGTACACACTATTCTGGTGCCAGGGGTGGGACGTCAGAGCCAGCC</w:t>
+      </w:r>
+      <w:r>
+        <w:rPr>
+          <w:rFonts w:ascii="Menlo" w:hAnsi="Menlo" w:cs="Menlo"/>
+          <w:color w:val="000000"/>
+          <w:sz w:val="18"/>
+          <w:szCs w:val="18"/>
+        </w:rPr>
+        <w:br/>
+        <w:t>GGTTCCACGGAGTTAGGCAGTGTCACGATAAAACAACTATGCGACACGCG</w:t>
+      </w:r>
+      <w:r>
+        <w:rPr>
+          <w:rFonts w:ascii="Menlo" w:hAnsi="Menlo" w:cs="Menlo"/>
+          <w:color w:val="000000"/>
+          <w:sz w:val="18"/>
+          <w:szCs w:val="18"/>
+        </w:rPr>
+        <w:br/>
+        <w:t>AGTCGGTACAGGATATGTTGTGGCCGGACAGGCACGATTGGACCCCTACT</w:t>
+      </w:r>
+      <w:r>
+        <w:rPr>
+          <w:rFonts w:ascii="Menlo" w:hAnsi="Menlo" w:cs="Menlo"/>
+          <w:color w:val="000000"/>
+          <w:sz w:val="18"/>
+          <w:szCs w:val="18"/>
+        </w:rPr>
+        <w:br/>
+        <w:t>CGATAAAACAACTATGCGACACGCGTGCACGCGTACAATGGAGACAGCAG</w:t>
+      </w:r>
+      <w:r>
+        <w:rPr>
+          <w:rFonts w:ascii="Menlo" w:hAnsi="Menlo" w:cs="Menlo"/>
+          <w:color w:val="000000"/>
+          <w:sz w:val="18"/>
+          <w:szCs w:val="18"/>
+        </w:rPr>
+        <w:br/>
+        <w:t>GAGGGTGAGTCCTTTATTCGTCCCTCCTCTGTTTGATAAATCATTGGTAT</w:t>
+      </w:r>
+      <w:r>
+        <w:rPr>
+          <w:rFonts w:ascii="Menlo" w:hAnsi="Menlo" w:cs="Menlo"/>
+          <w:color w:val="000000"/>
+          <w:sz w:val="18"/>
+          <w:szCs w:val="18"/>
+        </w:rPr>
+        <w:br/>
+        <w:t>T</w:t>
+      </w:r>
+      <w:r>
+        <w:rPr>
+          <w:rFonts w:ascii="Menlo" w:hAnsi="Menlo" w:cs="Menlo"/>
+          <w:color w:val="000000"/>
+          <w:sz w:val="18"/>
+          <w:szCs w:val="18"/>
+        </w:rPr>
+        <w:br/>
+        <w:t>CACGTCTAACGTATTGGATCTGGAGGGTGAGTCCTTTATTCGTCCCTCCT</w:t>
+      </w:r>
+      <w:r>
+        <w:rPr>
+          <w:rFonts w:ascii="Menlo" w:hAnsi="Menlo" w:cs="Menlo"/>
+          <w:color w:val="000000"/>
+          <w:sz w:val="18"/>
+          <w:szCs w:val="18"/>
+        </w:rPr>
+        <w:br/>
+        <w:t>TCTGGTCGGACAGGCACGATTGGACCCCTACTTACGTGATCGTCTGAGGA</w:t>
+      </w:r>
+      <w:r>
+        <w:rPr>
+          <w:rFonts w:ascii="Menlo" w:hAnsi="Menlo" w:cs="Menlo"/>
+          <w:color w:val="000000"/>
+          <w:sz w:val="18"/>
+          <w:szCs w:val="18"/>
+        </w:rPr>
+        <w:br/>
+        <w:t>GTCAGCCCGATACATTTTGCGAATTACACGTTGGTTGTACACACTATTTT</w:t>
+      </w:r>
+      <w:r>
+        <w:rPr>
+          <w:rFonts w:ascii="Menlo" w:hAnsi="Menlo" w:cs="Menlo"/>
+          <w:color w:val="000000"/>
+          <w:sz w:val="18"/>
+          <w:szCs w:val="18"/>
+        </w:rPr>
+        <w:br/>
+        <w:t>GATCCTAAATAGGCACTCTCACATGGTCGCAGGCACCGATCAAGTGCTAC</w:t>
+      </w:r>
+      <w:r>
+        <w:rPr>
+          <w:rFonts w:ascii="Menlo" w:hAnsi="Menlo" w:cs="Menlo"/>
+          <w:color w:val="000000"/>
+          <w:sz w:val="18"/>
+          <w:szCs w:val="18"/>
+        </w:rPr>
+        <w:br/>
+        <w:t>TTTTGGTGCCAGGGGTGGGACGTCAGAGCCAGCCAGTTAGAACGAGTCGG</w:t>
+      </w:r>
+      <w:r>
+        <w:rPr>
+          <w:rFonts w:ascii="Menlo" w:hAnsi="Menlo" w:cs="Menlo"/>
+          <w:color w:val="000000"/>
+          <w:sz w:val="18"/>
+          <w:szCs w:val="18"/>
+        </w:rPr>
+        <w:br/>
+        <w:t>TTTGCCATAAGTTTGCCTAATAGAAAGTGGGGGCTTGAACACGGGAGTGG</w:t>
+      </w:r>
+      <w:r>
+        <w:rPr>
+          <w:rFonts w:ascii="Menlo" w:hAnsi="Menlo" w:cs="Menlo"/>
+          <w:color w:val="000000"/>
+          <w:sz w:val="18"/>
+          <w:szCs w:val="18"/>
+        </w:rPr>
+        <w:br/>
+        <w:t>TTGGACCCCTACTTACGCGATCATCTGAGGACGCGATCCTAAATAGGCAC</w:t>
+      </w:r>
+      <w:r>
+        <w:rPr>
+          <w:rFonts w:ascii="Menlo" w:hAnsi="Menlo" w:cs="Menlo"/>
+          <w:color w:val="000000"/>
+          <w:sz w:val="18"/>
+          <w:szCs w:val="18"/>
+        </w:rPr>
+        <w:br/>
+        <w:t>GAATTACACGTTGGTTGTACACACTATTTTGGTGCCAGGGGTGGGACCTC</w:t>
+      </w:r>
+      <w:r>
+        <w:rPr>
+          <w:rFonts w:ascii="Menlo" w:hAnsi="Menlo" w:cs="Menlo"/>
+          <w:color w:val="000000"/>
+          <w:sz w:val="18"/>
+          <w:szCs w:val="18"/>
+        </w:rPr>
+        <w:br/>
+        <w:t>GAACGAGTCGGTACAGGATATGTTCTGGTCGTACAGGCACGATTGGACCC</w:t>
+      </w:r>
+      <w:r>
+        <w:rPr>
+          <w:rFonts w:ascii="Menlo" w:hAnsi="Menlo" w:cs="Menlo"/>
+          <w:color w:val="000000"/>
+          <w:sz w:val="18"/>
+          <w:szCs w:val="18"/>
+        </w:rPr>
+        <w:br/>
+        <w:t>TTACGCGATCATCTGAGGACGCGATCCTAAATAGGCACTCTCACATGGTC</w:t>
+      </w:r>
+      <w:r>
+        <w:rPr>
+          <w:rFonts w:ascii="Menlo" w:hAnsi="Menlo" w:cs="Menlo"/>
+          <w:color w:val="000000"/>
+          <w:sz w:val="18"/>
+          <w:szCs w:val="18"/>
+        </w:rPr>
+        <w:br/>
+        <w:t>CTCCTCTGTTTGATAAATCAATGGTAGAGTCAGCCCGATACATTTTGCGA</w:t>
+      </w:r>
+      <w:r>
+        <w:rPr>
+          <w:rFonts w:ascii="Menlo" w:hAnsi="Menlo" w:cs="Menlo"/>
+          <w:color w:val="000000"/>
+          <w:sz w:val="18"/>
+          <w:szCs w:val="18"/>
+        </w:rPr>
+        <w:br/>
+        <w:t>CCGAGGTCTCCTATCTATATGCGGGTGAAAAT</w:t>
+      </w:r>
+      <w:r>
+        <w:rPr>
+          <w:rFonts w:ascii="Menlo" w:hAnsi="Menlo" w:cs="Menlo"/>
+          <w:color w:val="000000"/>
+          <w:sz w:val="18"/>
+          <w:szCs w:val="18"/>
+        </w:rPr>
+        <w:br/>
+        <w:t>ATCCTAAATAGGCACTCTCACATGGTCGCAGGCACCGATCAAGTGCTACC</w:t>
+      </w:r>
+      <w:r>
+        <w:rPr>
+          <w:rFonts w:ascii="Menlo" w:hAnsi="Menlo" w:cs="Menlo"/>
+          <w:color w:val="000000"/>
+          <w:sz w:val="18"/>
+          <w:szCs w:val="18"/>
+        </w:rPr>
+        <w:br/>
+        <w:t>CCCTACTTACGCGATCATCTGAGGACGCGATCCTAAATAGGCACTCTCAC</w:t>
+      </w:r>
+      <w:r>
+        <w:rPr>
+          <w:rFonts w:ascii="Menlo" w:hAnsi="Menlo" w:cs="Menlo"/>
+          <w:color w:val="000000"/>
+          <w:sz w:val="18"/>
+          <w:szCs w:val="18"/>
+        </w:rPr>
+        <w:br/>
+        <w:t>AGAGCCAGCCAGTTAGAACGAGTCGGTACAGGATATGTTCTGGTCGGACA</w:t>
+      </w:r>
+      <w:r>
+        <w:rPr>
+          <w:rFonts w:ascii="Menlo" w:hAnsi="Menlo" w:cs="Menlo"/>
+          <w:color w:val="000000"/>
+          <w:sz w:val="18"/>
+          <w:szCs w:val="18"/>
+        </w:rPr>
+        <w:br/>
+        <w:t>CGTTGGTTGTACACACTATTTTGGTGCCAGGGGTGGGACGTCAGAGCCAG</w:t>
+      </w:r>
+      <w:r>
+        <w:rPr>
+          <w:rFonts w:ascii="Menlo" w:hAnsi="Menlo" w:cs="Menlo"/>
+          <w:color w:val="000000"/>
+          <w:sz w:val="18"/>
+          <w:szCs w:val="18"/>
+        </w:rPr>
+        <w:br/>
+        <w:t>TCAGCCCGATACATTTTGCGAATTACACGTTGGTTGTACACACTATTTTG</w:t>
+      </w:r>
+      <w:r>
+        <w:rPr>
+          <w:rFonts w:ascii="Menlo" w:hAnsi="Menlo" w:cs="Menlo"/>
+          <w:color w:val="000000"/>
+          <w:sz w:val="18"/>
+          <w:szCs w:val="18"/>
+        </w:rPr>
+        <w:br/>
+        <w:t>TTGATAAATCAATGGTAGAGTCAGCCCGATACATTTTGCGAATTACACGT</w:t>
+      </w:r>
+      <w:r>
+        <w:rPr>
+          <w:rFonts w:ascii="Menlo" w:hAnsi="Menlo" w:cs="Menlo"/>
+          <w:color w:val="000000"/>
+          <w:sz w:val="18"/>
+          <w:szCs w:val="18"/>
+        </w:rPr>
+        <w:br/>
+        <w:t>GTGCCAGGGGTGGGACGTCAGAGCCAGCAAGTTAGATCGAGTCGGTACAG</w:t>
+      </w:r>
+      <w:r>
+        <w:rPr>
+          <w:rFonts w:ascii="Menlo" w:hAnsi="Menlo" w:cs="Menlo"/>
+          <w:color w:val="000000"/>
+          <w:sz w:val="18"/>
+          <w:szCs w:val="18"/>
+        </w:rPr>
+        <w:br/>
+        <w:t>ATCTGGAGGGTGAGTCCTTTATTCGTCCCTCCTCTGTTTGATAAATCAAT</w:t>
+      </w:r>
+      <w:r>
+        <w:rPr>
+          <w:rFonts w:ascii="Menlo" w:hAnsi="Menlo" w:cs="Menlo"/>
+          <w:color w:val="000000"/>
+          <w:sz w:val="18"/>
+          <w:szCs w:val="18"/>
+        </w:rPr>
+        <w:br/>
+        <w:t>CTATCTATATGGGGGTGAAAAT</w:t>
+      </w:r>
+      <w:r>
+        <w:rPr>
+          <w:rFonts w:ascii="Menlo" w:hAnsi="Menlo" w:cs="Menlo"/>
+          <w:color w:val="000000"/>
+          <w:sz w:val="18"/>
+          <w:szCs w:val="18"/>
+        </w:rPr>
+        <w:br/>
+        <w:t>GTGGGGGCTTGAACACGGGAGTGGTTCCACGGAGTTAGGCAGTGTCAGGA</w:t>
+      </w:r>
+      <w:r>
+        <w:rPr>
+          <w:rFonts w:ascii="Menlo" w:hAnsi="Menlo" w:cs="Menlo"/>
+          <w:color w:val="000000"/>
+          <w:sz w:val="18"/>
+          <w:szCs w:val="18"/>
+        </w:rPr>
+        <w:br/>
+        <w:t>GCACTCTCACATGGTCGCAGGCACCGATCAAGTGCTACCTATTTGCCATA</w:t>
+      </w:r>
+      <w:r>
+        <w:rPr>
+          <w:rFonts w:ascii="Menlo" w:hAnsi="Menlo" w:cs="Menlo"/>
+          <w:color w:val="000000"/>
+          <w:sz w:val="18"/>
+          <w:szCs w:val="18"/>
+        </w:rPr>
+        <w:br/>
+        <w:t>GAGACAGCAGCCGAGGTCTCCTATCTATATGCGGGTGAAAAT</w:t>
+      </w:r>
+      <w:r>
+        <w:rPr>
+          <w:rFonts w:ascii="Menlo" w:hAnsi="Menlo" w:cs="Menlo"/>
+          <w:color w:val="000000"/>
+          <w:sz w:val="18"/>
+          <w:szCs w:val="18"/>
+        </w:rPr>
+        <w:br/>
+        <w:t>GTGGGACGTCAGAGCCAGCCAGTTAGAACGAGTCGGTACAGGATATGTTC</w:t>
+      </w:r>
+      <w:r>
+        <w:rPr>
+          <w:rFonts w:ascii="Menlo" w:hAnsi="Menlo" w:cs="Menlo"/>
+          <w:color w:val="000000"/>
+          <w:sz w:val="18"/>
+          <w:szCs w:val="18"/>
+        </w:rPr>
+        <w:br/>
+        <w:t>GTCAGAGCCAGCCAGTTAGAACGAGTCGGTACAGGATATGTTCTGGTCGG</w:t>
+      </w:r>
+      <w:r>
+        <w:rPr>
+          <w:rFonts w:ascii="Menlo" w:hAnsi="Menlo" w:cs="Menlo"/>
+          <w:color w:val="000000"/>
+          <w:sz w:val="18"/>
+          <w:szCs w:val="18"/>
+        </w:rPr>
+        <w:br/>
+        <w:t>CACGTCTAACGTACTGGATCTGGAGGGTGAGTCCTTTATTCGTCCCTCCT</w:t>
+      </w:r>
+      <w:r>
+        <w:rPr>
+          <w:rFonts w:ascii="Menlo" w:hAnsi="Menlo" w:cs="Menlo"/>
+          <w:color w:val="000000"/>
+          <w:sz w:val="18"/>
+          <w:szCs w:val="18"/>
+        </w:rPr>
+        <w:br/>
+        <w:t>CCTCTGTTTGATAAATCAATGGTAGAGTCAGCCCGATACATTTAGCGAAT</w:t>
+      </w:r>
+      <w:r>
+        <w:rPr>
+          <w:rFonts w:ascii="Menlo" w:hAnsi="Menlo" w:cs="Menlo"/>
+          <w:color w:val="000000"/>
+          <w:sz w:val="18"/>
+          <w:szCs w:val="18"/>
+        </w:rPr>
+        <w:br/>
+        <w:t>AGGCACCGATCAAGTGCTACCTATGTGCCATAAGTTTGCCTAATAGAAAG</w:t>
+      </w:r>
+      <w:r>
+        <w:rPr>
+          <w:rFonts w:ascii="Menlo" w:hAnsi="Menlo" w:cs="Menlo"/>
+          <w:color w:val="000000"/>
+          <w:sz w:val="18"/>
+          <w:szCs w:val="18"/>
+        </w:rPr>
+        <w:br/>
+        <w:t>CTTTATTCGTCCCTCTTCTGTTTGATAAATCAATGGTAGAGTCAGCCCGA</w:t>
+      </w:r>
+      <w:r>
+        <w:rPr>
+          <w:rFonts w:ascii="Menlo" w:hAnsi="Menlo" w:cs="Menlo"/>
+          <w:color w:val="000000"/>
+          <w:sz w:val="18"/>
+          <w:szCs w:val="18"/>
+        </w:rPr>
+        <w:br/>
+        <w:t>AGAAAGTGGGGGCGTGAACACGGGAGTGGTTCCACGGAGTTAGGCAGTGT</w:t>
+      </w:r>
+      <w:r>
+        <w:rPr>
+          <w:rFonts w:ascii="Menlo" w:hAnsi="Menlo" w:cs="Menlo"/>
+          <w:color w:val="000000"/>
+          <w:sz w:val="18"/>
+          <w:szCs w:val="18"/>
+        </w:rPr>
+        <w:br/>
+        <w:t>ACAATGGAGACAGCAGCCGAGGTCTCCTATCTATATGCGGGTGAAAAT</w:t>
+      </w:r>
+      <w:r>
+        <w:rPr>
+          <w:rFonts w:ascii="Menlo" w:hAnsi="Menlo" w:cs="Menlo"/>
+          <w:color w:val="000000"/>
+          <w:sz w:val="18"/>
+          <w:szCs w:val="18"/>
+        </w:rPr>
+        <w:br/>
+        <w:t>GCCCGATACATTTTGCGAATTACACGTTGGTTGTACACACTATTTTGGTG</w:t>
+      </w:r>
+      <w:r>
+        <w:rPr>
+          <w:rFonts w:ascii="Menlo" w:hAnsi="Menlo" w:cs="Menlo"/>
+          <w:color w:val="000000"/>
+          <w:sz w:val="18"/>
+          <w:szCs w:val="18"/>
+        </w:rPr>
+        <w:br/>
+        <w:t>CCATATACACGTCTAACGTACTGGATCTGGAGGGTGAGTCCTTTATTCGT</w:t>
+      </w:r>
+      <w:r>
+        <w:rPr>
+          <w:rFonts w:ascii="Menlo" w:hAnsi="Menlo" w:cs="Menlo"/>
+          <w:color w:val="000000"/>
+          <w:sz w:val="18"/>
+          <w:szCs w:val="18"/>
+        </w:rPr>
+        <w:br/>
+        <w:t>CAAGTGCTACCTATTTGCCATAAGTTTGCCTAATAGAAAGTGGGGGCTTG</w:t>
+      </w:r>
+      <w:r>
+        <w:rPr>
+          <w:rFonts w:ascii="Menlo" w:hAnsi="Menlo" w:cs="Menlo"/>
+          <w:color w:val="000000"/>
+          <w:sz w:val="18"/>
+          <w:szCs w:val="18"/>
+        </w:rPr>
+        <w:br/>
+        <w:t>AAAGTGGAGGCTTGAACACGGGAGTGGTTCCACGGAGTTAGGCAGTGTCA</w:t>
+      </w:r>
+      <w:r>
+        <w:rPr>
+          <w:rFonts w:ascii="Menlo" w:hAnsi="Menlo" w:cs="Menlo"/>
+          <w:color w:val="000000"/>
+          <w:sz w:val="18"/>
+          <w:szCs w:val="18"/>
+        </w:rPr>
+        <w:br/>
+        <w:t>CTAACGTACTGGATCTGGAGGGTGAGTCCTTTATTCGTCCCTCCTCTGTT</w:t>
+      </w:r>
+      <w:r>
+        <w:rPr>
+          <w:rFonts w:ascii="Menlo" w:hAnsi="Menlo" w:cs="Menlo"/>
+          <w:color w:val="000000"/>
+          <w:sz w:val="18"/>
+          <w:szCs w:val="18"/>
+        </w:rPr>
+        <w:br/>
+        <w:t>CACGCGTGCACGCGTACAATGGAGACAGCAGCCGAGGTCTCCTATCTATA</w:t>
+      </w:r>
+      <w:r>
+        <w:rPr>
+          <w:rFonts w:ascii="Menlo" w:hAnsi="Menlo" w:cs="Menlo"/>
+          <w:color w:val="000000"/>
+          <w:sz w:val="18"/>
+          <w:szCs w:val="18"/>
+        </w:rPr>
+        <w:br/>
+        <w:t>AGGGACGTCAGAGCCAGCCAGTTAGAACGAGTCGGTACAGGATATGTTCT</w:t>
+      </w:r>
+      <w:r>
+        <w:rPr>
+          <w:rFonts w:ascii="Menlo" w:hAnsi="Menlo" w:cs="Menlo"/>
+          <w:color w:val="000000"/>
+          <w:sz w:val="18"/>
+          <w:szCs w:val="18"/>
+        </w:rPr>
+        <w:br/>
+        <w:t>CTTACGCGATCATCTGAGGACGCGACCCTAAATAGGCACTCTCACATGGT</w:t>
+      </w:r>
+      <w:r>
+        <w:rPr>
+          <w:rFonts w:ascii="Menlo" w:hAnsi="Menlo" w:cs="Menlo"/>
+          <w:color w:val="000000"/>
+          <w:sz w:val="18"/>
+          <w:szCs w:val="18"/>
+        </w:rPr>
+        <w:br/>
+        <w:t>GGCACCGTTCAAGTGCTACCTATTTGCCATAAGTTTGCCTAATAGAAAGT</w:t>
+      </w:r>
+      <w:r>
+        <w:rPr>
+          <w:rFonts w:ascii="Menlo" w:hAnsi="Menlo" w:cs="Menlo"/>
+          <w:color w:val="000000"/>
+          <w:sz w:val="18"/>
+          <w:szCs w:val="18"/>
+        </w:rPr>
+        <w:br/>
+        <w:t>GAGTGGTTCCACGGAGTTAGGCAGTGTCACGATAACACAACTATGCGACA</w:t>
+      </w:r>
+      <w:r>
+        <w:rPr>
+          <w:rFonts w:ascii="Menlo" w:hAnsi="Menlo" w:cs="Menlo"/>
+          <w:color w:val="000000"/>
+          <w:sz w:val="18"/>
+          <w:szCs w:val="18"/>
+        </w:rPr>
+        <w:br/>
+        <w:t>CCAGTTAGAACGAGTCGGTACAGGATATGTTCTGGTCGGACAGGCACGAT</w:t>
+      </w:r>
+      <w:r>
+        <w:rPr>
+          <w:rFonts w:ascii="Menlo" w:hAnsi="Menlo" w:cs="Menlo"/>
+          <w:color w:val="000000"/>
+          <w:sz w:val="18"/>
+          <w:szCs w:val="18"/>
+        </w:rPr>
+        <w:br/>
+        <w:t>ACAATGGAGACAGCAGCCGAGGTCTCCTATCTATATGCGGGTGAAAAT</w:t>
+      </w:r>
+      <w:r>
+        <w:rPr>
+          <w:rFonts w:ascii="Menlo" w:hAnsi="Menlo" w:cs="Menlo"/>
+          <w:color w:val="000000"/>
+          <w:sz w:val="18"/>
+          <w:szCs w:val="18"/>
+        </w:rPr>
+        <w:br/>
+        <w:t>AGAGCTAGCCAGTTAGAACGAGTCGGTACAGGATATGTTCTGGTCAGACA</w:t>
+      </w:r>
+      <w:r>
+        <w:rPr>
+          <w:rFonts w:ascii="Menlo" w:hAnsi="Menlo" w:cs="Menlo"/>
+          <w:color w:val="000000"/>
+          <w:sz w:val="18"/>
+          <w:szCs w:val="18"/>
+        </w:rPr>
+        <w:br/>
+        <w:t>TGCTACCTATTTGCCATAAGTTTGCCTAATAGAAAGTGGGGGCTTGAACA</w:t>
+      </w:r>
+      <w:r>
+        <w:rPr>
+          <w:rFonts w:ascii="Menlo" w:hAnsi="Menlo" w:cs="Menlo"/>
+          <w:color w:val="000000"/>
+          <w:sz w:val="18"/>
+          <w:szCs w:val="18"/>
+        </w:rPr>
+        <w:br/>
+        <w:t>GAGACAGCAGCCGAGGTCTCCTATCTATATGCGGGTGAAAAT</w:t>
+      </w:r>
+      <w:r>
+        <w:rPr>
+          <w:rFonts w:ascii="Menlo" w:hAnsi="Menlo" w:cs="Menlo"/>
+          <w:color w:val="000000"/>
+          <w:sz w:val="18"/>
+          <w:szCs w:val="18"/>
+        </w:rPr>
+        <w:br/>
+        <w:t>GTGTCACGATAAAACAACTATGCGACACGCGTGCACGCGTACAATGGAGA</w:t>
+      </w:r>
+      <w:r>
+        <w:rPr>
+          <w:rFonts w:ascii="Menlo" w:hAnsi="Menlo" w:cs="Menlo"/>
+          <w:color w:val="000000"/>
+          <w:sz w:val="18"/>
+          <w:szCs w:val="18"/>
+        </w:rPr>
+        <w:br/>
+        <w:t>TGAAAAT</w:t>
+      </w:r>
+      <w:r>
+        <w:rPr>
+          <w:rFonts w:ascii="Menlo" w:hAnsi="Menlo" w:cs="Menlo"/>
+          <w:color w:val="000000"/>
+          <w:sz w:val="18"/>
+          <w:szCs w:val="18"/>
+        </w:rPr>
+        <w:br/>
+        <w:t>TATATGCGGGTGAAAAT</w:t>
+      </w:r>
+      <w:r>
+        <w:rPr>
+          <w:rFonts w:ascii="Menlo" w:hAnsi="Menlo" w:cs="Menlo"/>
+          <w:color w:val="000000"/>
+          <w:sz w:val="18"/>
+          <w:szCs w:val="18"/>
+        </w:rPr>
+        <w:br/>
+        <w:t>ACGCGTACAATGGAGACAGCAGCCGAGGTCTCCTATCTATATGCGGGTGA</w:t>
+      </w:r>
+      <w:r>
+        <w:rPr>
+          <w:rFonts w:ascii="Menlo" w:hAnsi="Menlo" w:cs="Menlo"/>
+          <w:color w:val="000000"/>
+          <w:sz w:val="18"/>
+          <w:szCs w:val="18"/>
+        </w:rPr>
+        <w:br/>
+        <w:t>AAAAT</w:t>
+      </w:r>
+      <w:r>
+        <w:rPr>
+          <w:rFonts w:ascii="Menlo" w:hAnsi="Menlo" w:cs="Menlo"/>
+          <w:color w:val="000000"/>
+          <w:sz w:val="18"/>
+          <w:szCs w:val="18"/>
+        </w:rPr>
+        <w:br/>
+        <w:t>CACGCGTGCACGCGTACAATGGAGACAGCAGCCGAGGTCTCCTATCTATA</w:t>
+      </w:r>
+      <w:r>
+        <w:rPr>
+          <w:rFonts w:ascii="Menlo" w:hAnsi="Menlo" w:cs="Menlo"/>
+          <w:color w:val="000000"/>
+          <w:sz w:val="18"/>
+          <w:szCs w:val="18"/>
+        </w:rPr>
+        <w:br/>
+        <w:t>ACGAGTCGGTACAGGATATGTTCTGGTCGGACAGGCACGATTGGACCCCT</w:t>
+      </w:r>
+      <w:r>
+        <w:rPr>
+          <w:rFonts w:ascii="Menlo" w:hAnsi="Menlo" w:cs="Menlo"/>
+          <w:color w:val="000000"/>
+          <w:sz w:val="18"/>
+          <w:szCs w:val="18"/>
+        </w:rPr>
+        <w:br/>
+        <w:t>CGGAGGTCTCCTATCTATATGCGGGTGAAAAT</w:t>
+      </w:r>
+      <w:r>
+        <w:rPr>
+          <w:rFonts w:ascii="Menlo" w:hAnsi="Menlo" w:cs="Menlo"/>
+          <w:color w:val="000000"/>
+          <w:sz w:val="18"/>
+          <w:szCs w:val="18"/>
+        </w:rPr>
+        <w:br/>
+        <w:t>CCGATAGATTTTGCGAATTACACGTTGGTTGTACACACTATTTTGGTGCC</w:t>
+      </w:r>
+      <w:r>
+        <w:rPr>
+          <w:rFonts w:ascii="Menlo" w:hAnsi="Menlo" w:cs="Menlo"/>
+          <w:color w:val="000000"/>
+          <w:sz w:val="18"/>
+          <w:szCs w:val="18"/>
+        </w:rPr>
+        <w:br/>
+        <w:t>AAATCAATGGTAGAGTCAGCCCGATACATTTTGCGAATTACACGTTGGTT</w:t>
+      </w:r>
+      <w:r>
+        <w:rPr>
+          <w:rFonts w:ascii="Menlo" w:hAnsi="Menlo" w:cs="Menlo"/>
+          <w:color w:val="000000"/>
+          <w:sz w:val="18"/>
+          <w:szCs w:val="18"/>
+        </w:rPr>
+        <w:br/>
+        <w:t>AACGTGGGGGCTTGAACGCGGGAATGGTTCCACGGAGTTAGGCAGTGTCA</w:t>
+      </w:r>
+      <w:r>
+        <w:rPr>
+          <w:rFonts w:ascii="Menlo" w:hAnsi="Menlo" w:cs="Menlo"/>
+          <w:color w:val="000000"/>
+          <w:sz w:val="18"/>
+          <w:szCs w:val="18"/>
+        </w:rPr>
+        <w:br/>
+        <w:t>ATTACACGTTGGTTGTACACACTATTTTGGTGCCAGGGGTGGGACGTCAG</w:t>
+      </w:r>
+      <w:r>
+        <w:rPr>
+          <w:rFonts w:ascii="Menlo" w:hAnsi="Menlo" w:cs="Menlo"/>
+          <w:color w:val="000000"/>
+          <w:sz w:val="18"/>
+          <w:szCs w:val="18"/>
+        </w:rPr>
+        <w:br/>
+        <w:t>GCGTACAATGGAGACAGCAGCCGAGGTCTCCTATCTATATTCGGGTGAAA</w:t>
+      </w:r>
+      <w:r>
+        <w:rPr>
+          <w:rFonts w:ascii="Menlo" w:hAnsi="Menlo" w:cs="Menlo"/>
+          <w:color w:val="000000"/>
+          <w:sz w:val="18"/>
+          <w:szCs w:val="18"/>
+        </w:rPr>
+        <w:br/>
+        <w:t>AGCCAGCCAGTTAGAACGAGTCGGTACAGGATATGTTCTGGTCGGACAGG</w:t>
+      </w:r>
+      <w:r>
+        <w:rPr>
+          <w:rFonts w:ascii="Menlo" w:hAnsi="Menlo" w:cs="Menlo"/>
+          <w:color w:val="000000"/>
+          <w:sz w:val="18"/>
+          <w:szCs w:val="18"/>
+        </w:rPr>
+        <w:br/>
+        <w:t>GAGTTAGGCAGTGTCACGATAAAACAACTATGCGACACGCGTGCACGCGT</w:t>
+      </w:r>
+      <w:r>
+        <w:rPr>
+          <w:rFonts w:ascii="Menlo" w:hAnsi="Menlo" w:cs="Menlo"/>
+          <w:color w:val="000000"/>
+          <w:sz w:val="18"/>
+          <w:szCs w:val="18"/>
+        </w:rPr>
+        <w:br/>
+        <w:t>CCAGTTAGCACGAGTGGGTACAGGATATGTTCTGGTCGGACAGACACGAT</w:t>
+      </w:r>
+      <w:r>
+        <w:rPr>
+          <w:rFonts w:ascii="Menlo" w:hAnsi="Menlo" w:cs="Menlo"/>
+          <w:color w:val="000000"/>
+          <w:sz w:val="18"/>
+          <w:szCs w:val="18"/>
+        </w:rPr>
+        <w:br/>
+        <w:t>ATTCGTCTCTCCTCTGTTTGATAAATCAATGGTAGAGTCAGCCCGATAGA</w:t>
+      </w:r>
+      <w:r>
+        <w:rPr>
+          <w:rFonts w:ascii="Menlo" w:hAnsi="Menlo" w:cs="Menlo"/>
+          <w:color w:val="000000"/>
+          <w:sz w:val="18"/>
+          <w:szCs w:val="18"/>
+        </w:rPr>
+        <w:br/>
+        <w:t>TATGCGACACGCGTGCACGCGTACAATGGAGACAGCAGCCGAGGTCTCCT</w:t>
+      </w:r>
+      <w:r>
+        <w:rPr>
+          <w:rFonts w:ascii="Menlo" w:hAnsi="Menlo" w:cs="Menlo"/>
+          <w:color w:val="000000"/>
+          <w:sz w:val="18"/>
+          <w:szCs w:val="18"/>
+        </w:rPr>
+        <w:br/>
+        <w:t>ACGCGATCGTCTGAGGACGCGATCCTAAATAGGCACTCTCACATGGTCGC</w:t>
+      </w:r>
+      <w:r>
+        <w:rPr>
+          <w:rFonts w:ascii="Menlo" w:hAnsi="Menlo" w:cs="Menlo"/>
+          <w:color w:val="000000"/>
+          <w:sz w:val="18"/>
+          <w:szCs w:val="18"/>
+        </w:rPr>
+        <w:br/>
+        <w:t>ATATGCGGGTGAAAAT</w:t>
+      </w:r>
+      <w:r>
+        <w:rPr>
+          <w:rFonts w:ascii="Menlo" w:hAnsi="Menlo" w:cs="Menlo"/>
+          <w:color w:val="000000"/>
+          <w:sz w:val="18"/>
+          <w:szCs w:val="18"/>
+        </w:rPr>
+        <w:br/>
+        <w:t>GTACACACTTTTTTGGTGCCAGGGGTGGGACGTCAGAGCCAGCCAGTTAG</w:t>
+      </w:r>
+      <w:r>
+        <w:rPr>
+          <w:rFonts w:ascii="Menlo" w:hAnsi="Menlo" w:cs="Menlo"/>
+          <w:color w:val="000000"/>
+          <w:sz w:val="18"/>
+          <w:szCs w:val="18"/>
+        </w:rPr>
+        <w:br/>
+        <w:t>CGGGTGAAAAT</w:t>
+      </w:r>
+      <w:r>
+        <w:rPr>
+          <w:rFonts w:ascii="Menlo" w:hAnsi="Menlo" w:cs="Menlo"/>
+          <w:color w:val="000000"/>
+          <w:sz w:val="18"/>
+          <w:szCs w:val="18"/>
+        </w:rPr>
+        <w:br/>
+        <w:t>AACGTACTGGATCTGGAGGGTGAGTCCTTTATTCGTCCCTCTTCTGTTTG</w:t>
+      </w:r>
+      <w:r>
+        <w:rPr>
+          <w:rFonts w:ascii="Menlo" w:hAnsi="Menlo" w:cs="Menlo"/>
+          <w:color w:val="000000"/>
+          <w:sz w:val="18"/>
+          <w:szCs w:val="18"/>
+        </w:rPr>
+        <w:br/>
+        <w:t>CAGCCAGTTAGAACGAGTCGGTACAGGATATGTTCTGGTCGGACAGGCGC</w:t>
+      </w:r>
+      <w:r>
+        <w:rPr>
+          <w:rFonts w:ascii="Menlo" w:hAnsi="Menlo" w:cs="Menlo"/>
+          <w:color w:val="000000"/>
+          <w:sz w:val="18"/>
+          <w:szCs w:val="18"/>
+        </w:rPr>
+        <w:br/>
+        <w:t>GATCCTAAATAGGCACTCTCCCATGGTCGCAGGCACCGATCAAGTGCTAC</w:t>
+      </w:r>
+      <w:r>
+        <w:rPr>
+          <w:rFonts w:ascii="Menlo" w:hAnsi="Menlo" w:cs="Menlo"/>
+          <w:color w:val="000000"/>
+          <w:sz w:val="18"/>
+          <w:szCs w:val="18"/>
+        </w:rPr>
+        <w:br/>
+        <w:t>GGGGGCTTGAACACGGGAGTGGTTCCACGGAGTTAGGCAGTGTCACGATA</w:t>
+      </w:r>
+      <w:r>
+        <w:rPr>
+          <w:rFonts w:ascii="Menlo" w:hAnsi="Menlo" w:cs="Menlo"/>
+          <w:color w:val="000000"/>
+          <w:sz w:val="18"/>
+          <w:szCs w:val="18"/>
+        </w:rPr>
+        <w:br/>
+        <w:t>CAGAGCCAGCCAGTTAGAACGAGTCGGTACAGGATATGTTCTGGTCGGAC</w:t>
+      </w:r>
+      <w:r>
+        <w:rPr>
+          <w:rFonts w:ascii="Menlo" w:hAnsi="Menlo" w:cs="Menlo"/>
+          <w:color w:val="000000"/>
+          <w:sz w:val="18"/>
+          <w:szCs w:val="18"/>
+        </w:rPr>
+        <w:br/>
+        <w:t>GGTCGGTACAGGATATGTTCTGGTCGGACAGGCACGATTGGACCCCTACT</w:t>
+      </w:r>
+      <w:r>
+        <w:rPr>
+          <w:rFonts w:ascii="Menlo" w:hAnsi="Menlo" w:cs="Menlo"/>
+          <w:color w:val="000000"/>
+          <w:sz w:val="18"/>
+          <w:szCs w:val="18"/>
+        </w:rPr>
+        <w:br/>
+        <w:t>GGTGAGTCCTTTATTCGTCCCTCCTCTGTTTGATAAATCAATGTTAGAGT</w:t>
+      </w:r>
+      <w:r>
+        <w:rPr>
+          <w:rFonts w:ascii="Menlo" w:hAnsi="Menlo" w:cs="Menlo"/>
+          <w:color w:val="000000"/>
+          <w:sz w:val="18"/>
+          <w:szCs w:val="18"/>
+        </w:rPr>
+        <w:br/>
+        <w:t>TGATAAATCAATGGTAGAGTCAGCCCGATACATTTTGCGAATTACACGTT</w:t>
+      </w:r>
+      <w:r>
+        <w:rPr>
+          <w:rFonts w:ascii="Menlo" w:hAnsi="Menlo" w:cs="Menlo"/>
+          <w:color w:val="000000"/>
+          <w:sz w:val="18"/>
+          <w:szCs w:val="18"/>
+        </w:rPr>
+        <w:br/>
+        <w:t>CACGCGTGCAATGGAGACAGCAGCCGAGGTCTCCTATCTATATGGGGGTG</w:t>
+      </w:r>
+      <w:r>
+        <w:rPr>
+          <w:rFonts w:ascii="Menlo" w:hAnsi="Menlo" w:cs="Menlo"/>
+          <w:color w:val="000000"/>
+          <w:sz w:val="18"/>
+          <w:szCs w:val="18"/>
+        </w:rPr>
+        <w:br/>
+        <w:t>CTTACGCGATCATCTGAGGACGCGATCCTAAATAGGCACTCTCACATGGT</w:t>
+      </w:r>
+      <w:r>
+        <w:rPr>
+          <w:rFonts w:ascii="Menlo" w:hAnsi="Menlo" w:cs="Menlo"/>
+          <w:color w:val="000000"/>
+          <w:sz w:val="18"/>
+          <w:szCs w:val="18"/>
+        </w:rPr>
+        <w:br/>
+        <w:t>GTCCTTTATTCGTCCCTCCTCTGTTTGATAAATCAATGGTAGAGTCAGCC</w:t>
+      </w:r>
+      <w:r>
+        <w:rPr>
+          <w:rFonts w:ascii="Menlo" w:hAnsi="Menlo" w:cs="Menlo"/>
+          <w:color w:val="000000"/>
+          <w:sz w:val="18"/>
+          <w:szCs w:val="18"/>
+        </w:rPr>
+        <w:br/>
+        <w:t>ATACACGTCTAACGTACTGCATCTGGAGGGTGAGTCCTTTATTCGTCCCT</w:t>
+      </w:r>
+      <w:r>
+        <w:rPr>
+          <w:rFonts w:ascii="Menlo" w:hAnsi="Menlo" w:cs="Menlo"/>
+          <w:color w:val="000000"/>
+          <w:sz w:val="18"/>
+          <w:szCs w:val="18"/>
+        </w:rPr>
+        <w:br/>
+        <w:t>GGTGCCAGGGGTGGGACGTCAGAGCCAGCCAGTTAGAACGAGTCGGTACA</w:t>
+      </w:r>
+      <w:r>
+        <w:rPr>
+          <w:rFonts w:ascii="Menlo" w:hAnsi="Menlo" w:cs="Menlo"/>
+          <w:color w:val="000000"/>
+          <w:sz w:val="18"/>
+          <w:szCs w:val="18"/>
+        </w:rPr>
+        <w:br/>
+        <w:t>CTATATGCGGGTGAAAAT</w:t>
+      </w:r>
+      <w:r>
+        <w:rPr>
+          <w:rFonts w:ascii="Menlo" w:hAnsi="Menlo" w:cs="Menlo"/>
+          <w:color w:val="000000"/>
+          <w:sz w:val="18"/>
+          <w:szCs w:val="18"/>
+        </w:rPr>
+        <w:br/>
+        <w:t>ATGGTAGAGACAGCCCGATACATTTTGCGAATTACACGTTGGTTGTACAC</w:t>
+      </w:r>
+      <w:r>
+        <w:rPr>
+          <w:rFonts w:ascii="Menlo" w:hAnsi="Menlo" w:cs="Menlo"/>
+          <w:color w:val="000000"/>
+          <w:sz w:val="18"/>
+          <w:szCs w:val="18"/>
+        </w:rPr>
+        <w:br/>
+        <w:t>GATCTGGAGGGTGAGTCCTTTATTCGTCCCTCCTCTGTTTGATAAATCAA</w:t>
+      </w:r>
+      <w:r>
+        <w:rPr>
+          <w:rFonts w:ascii="Menlo" w:hAnsi="Menlo" w:cs="Menlo"/>
+          <w:color w:val="000000"/>
+          <w:sz w:val="18"/>
+          <w:szCs w:val="18"/>
+        </w:rPr>
+        <w:br/>
+        <w:t>CAGCCGAGGTCTCCTATCTATATGCGGGTGAAAAT</w:t>
+      </w:r>
+      <w:r>
+        <w:rPr>
+          <w:rFonts w:ascii="Menlo" w:hAnsi="Menlo" w:cs="Menlo"/>
+          <w:color w:val="000000"/>
+          <w:sz w:val="18"/>
+          <w:szCs w:val="18"/>
+        </w:rPr>
+        <w:br/>
+        <w:t>GCTTGAACACGGGAGTGGTTCCACGGAGTTAGGCGGTGTCACGATAAAAC</w:t>
+      </w:r>
+      <w:r>
+        <w:rPr>
+          <w:rFonts w:ascii="Menlo" w:hAnsi="Menlo" w:cs="Menlo"/>
+          <w:color w:val="000000"/>
+          <w:sz w:val="18"/>
+          <w:szCs w:val="18"/>
+        </w:rPr>
+        <w:br/>
+        <w:t>TGGTGCCAGGGGTGGGACGTCAGAGCCAGCCAGTTAGAACGAGTCGGTAC</w:t>
+      </w:r>
+      <w:r>
+        <w:rPr>
+          <w:rFonts w:ascii="Menlo" w:hAnsi="Menlo" w:cs="Menlo"/>
+          <w:color w:val="000000"/>
+          <w:sz w:val="18"/>
+          <w:szCs w:val="18"/>
+        </w:rPr>
+        <w:br/>
+        <w:t>GTTCTGGTCGGACAGGCACGATTGGACCCCTACTTACGCGATCATCTGAG</w:t>
+      </w:r>
+      <w:r>
+        <w:rPr>
+          <w:rFonts w:ascii="Menlo" w:hAnsi="Menlo" w:cs="Menlo"/>
+          <w:color w:val="000000"/>
+          <w:sz w:val="18"/>
+          <w:szCs w:val="18"/>
+        </w:rPr>
+        <w:br/>
+        <w:t>AATAGAGAGTGGGGGCTTGAACACGTTAGTGGTTCCACGGAGTTAGGCAG</w:t>
+      </w:r>
+      <w:r>
+        <w:rPr>
+          <w:rFonts w:ascii="Menlo" w:hAnsi="Menlo" w:cs="Menlo"/>
+          <w:color w:val="000000"/>
+          <w:sz w:val="18"/>
+          <w:szCs w:val="18"/>
+        </w:rPr>
+        <w:br/>
+        <w:t>CCCTACTTACGCGATCATCTGGGGACGGGATCCTAAATAGGCACTCTCAC</w:t>
+      </w:r>
+      <w:r>
+        <w:rPr>
+          <w:rFonts w:ascii="Menlo" w:hAnsi="Menlo" w:cs="Menlo"/>
+          <w:color w:val="000000"/>
+          <w:sz w:val="18"/>
+          <w:szCs w:val="18"/>
+        </w:rPr>
+        <w:br/>
+        <w:t>GATACATTTTGCGAATAACACGTTGGTTGTACACACTATTTTGGTGCCAG</w:t>
+      </w:r>
+      <w:r>
+        <w:rPr>
+          <w:rFonts w:ascii="Menlo" w:hAnsi="Menlo" w:cs="Menlo"/>
+          <w:color w:val="000000"/>
+          <w:sz w:val="18"/>
+          <w:szCs w:val="18"/>
+        </w:rPr>
+        <w:br/>
+        <w:t>TTTTGCGAATTACACGTTGGTTGTACACACTATTTTGGTGCCAAGGGTGG</w:t>
+      </w:r>
+      <w:r>
+        <w:rPr>
+          <w:rFonts w:ascii="Menlo" w:hAnsi="Menlo" w:cs="Menlo"/>
+          <w:color w:val="000000"/>
+          <w:sz w:val="18"/>
+          <w:szCs w:val="18"/>
+        </w:rPr>
+        <w:br/>
+        <w:t>GTCGCAGGCACCGATCAAGTGCTACCTATTTGCCATAAGTTTGCCTAATA</w:t>
+      </w:r>
+      <w:r>
+        <w:rPr>
+          <w:rFonts w:ascii="Menlo" w:hAnsi="Menlo" w:cs="Menlo"/>
+          <w:color w:val="000000"/>
+          <w:sz w:val="18"/>
+          <w:szCs w:val="18"/>
+        </w:rPr>
+        <w:br/>
+        <w:t>GCGAATTACACGTTGGTTGTACACACTATTTTGGTGCCAGGGGTGGGACG</w:t>
+      </w:r>
+      <w:r>
+        <w:rPr>
+          <w:rFonts w:ascii="Menlo" w:hAnsi="Menlo" w:cs="Menlo"/>
+          <w:color w:val="000000"/>
+          <w:sz w:val="18"/>
+          <w:szCs w:val="18"/>
+        </w:rPr>
+        <w:br/>
+        <w:t>GTTAGGCAGTGTCACGATAAAACAACTATGCGACACGAGTGCACGCGTAC</w:t>
+      </w:r>
+      <w:r>
+        <w:rPr>
+          <w:rFonts w:ascii="Menlo" w:hAnsi="Menlo" w:cs="Menlo"/>
+          <w:color w:val="000000"/>
+          <w:sz w:val="18"/>
+          <w:szCs w:val="18"/>
+        </w:rPr>
+        <w:br/>
+        <w:t>TTAGGCAGTGTCACGATAAAACAACTATGCGACACGCGTGCACGCGTAGA</w:t>
+      </w:r>
+      <w:r>
+        <w:rPr>
+          <w:rFonts w:ascii="Menlo" w:hAnsi="Menlo" w:cs="Menlo"/>
+          <w:color w:val="000000"/>
+          <w:sz w:val="18"/>
+          <w:szCs w:val="18"/>
+        </w:rPr>
+        <w:br/>
+        <w:t>GATCTGGAGGGTGAGTCCTTTATTCGTCCCTCCTCTGTTTGATAAATCAA</w:t>
+      </w:r>
+      <w:r>
+        <w:rPr>
+          <w:rFonts w:ascii="Menlo" w:hAnsi="Menlo" w:cs="Menlo"/>
+          <w:color w:val="000000"/>
+          <w:sz w:val="18"/>
+          <w:szCs w:val="18"/>
+        </w:rPr>
+        <w:br/>
+        <w:t>CAGCCGAGGTCTCCTATCTATATGCGGGTGAAAAT</w:t>
+      </w:r>
+      <w:r>
+        <w:rPr>
+          <w:rFonts w:ascii="Menlo" w:hAnsi="Menlo" w:cs="Menlo"/>
+          <w:color w:val="000000"/>
+          <w:sz w:val="18"/>
+          <w:szCs w:val="18"/>
+        </w:rPr>
+        <w:br/>
+        <w:t>TTGAACACGGGAGTGGTTCCACGGAGTTAGGCAGTGTTACGATAAAACAA</w:t>
+      </w:r>
+      <w:r>
+        <w:rPr>
+          <w:rFonts w:ascii="Menlo" w:hAnsi="Menlo" w:cs="Menlo"/>
+          <w:color w:val="000000"/>
+          <w:sz w:val="18"/>
+          <w:szCs w:val="18"/>
+        </w:rPr>
+        <w:br/>
+        <w:t>GGAGACAGCAGCCGAGGTCTCCTATCTATATGCGGGTGAAAAT</w:t>
+      </w:r>
+      <w:r>
+        <w:rPr>
+          <w:rFonts w:ascii="Menlo" w:hAnsi="Menlo" w:cs="Menlo"/>
+          <w:color w:val="000000"/>
+          <w:sz w:val="18"/>
+          <w:szCs w:val="18"/>
+        </w:rPr>
+        <w:br/>
+        <w:t>AGACGTCAGAGCCAGCCAGTTAGAACGAGTCGGTACAGGATATGTTCTGG</w:t>
+      </w:r>
+      <w:r>
+        <w:rPr>
+          <w:rFonts w:ascii="Menlo" w:hAnsi="Menlo" w:cs="Menlo"/>
+          <w:color w:val="000000"/>
+          <w:sz w:val="18"/>
+          <w:szCs w:val="18"/>
+        </w:rPr>
+        <w:br/>
+        <w:t>GAGGGTGAGTCCTTTATTCGTCCCTCCTCTGTTTGATAAATCAATGGTAG</w:t>
+      </w:r>
+      <w:r>
+        <w:rPr>
+          <w:rFonts w:ascii="Menlo" w:hAnsi="Menlo" w:cs="Menlo"/>
+          <w:color w:val="000000"/>
+          <w:sz w:val="18"/>
+          <w:szCs w:val="18"/>
+        </w:rPr>
+        <w:br/>
+        <w:t>TCCCTCCTCTGTTTGATAAATCAATGGTAGAGTCAGCCCGATACATTTTG</w:t>
+      </w:r>
+      <w:r>
+        <w:rPr>
+          <w:rFonts w:ascii="Menlo" w:hAnsi="Menlo" w:cs="Menlo"/>
+          <w:color w:val="000000"/>
+          <w:sz w:val="18"/>
+          <w:szCs w:val="18"/>
+        </w:rPr>
+        <w:br/>
+        <w:t>AGGTCGCCATCCTAAATAGGCACTCTCACATGGTCGCAGGCACCGATCAA</w:t>
+      </w:r>
+      <w:r>
+        <w:rPr>
+          <w:rFonts w:ascii="Menlo" w:hAnsi="Menlo" w:cs="Menlo"/>
+          <w:color w:val="000000"/>
+          <w:sz w:val="18"/>
+          <w:szCs w:val="18"/>
+        </w:rPr>
+        <w:br/>
+        <w:t>AGGTCTCTTATCTATATGCGGGTGAAAAT</w:t>
+      </w:r>
+      <w:r>
+        <w:rPr>
+          <w:rFonts w:ascii="Menlo" w:hAnsi="Menlo" w:cs="Menlo"/>
+          <w:color w:val="000000"/>
+          <w:sz w:val="18"/>
+          <w:szCs w:val="18"/>
+        </w:rPr>
+        <w:br/>
+        <w:t>GTGCCAGGGGTGGGACGTCAGAGCCAGCCAGTTAGAGCGAGTCGGTAGAG</w:t>
+      </w:r>
+      <w:r>
+        <w:rPr>
+          <w:rFonts w:ascii="Menlo" w:hAnsi="Menlo" w:cs="Menlo"/>
+          <w:color w:val="000000"/>
+          <w:sz w:val="18"/>
+          <w:szCs w:val="18"/>
+        </w:rPr>
+        <w:br/>
+        <w:t>CGGACAGGCACGATTGGACCCCTACTTACGCGATCATCTGAGGACGCGAT</w:t>
+      </w:r>
+      <w:r>
+        <w:rPr>
+          <w:rFonts w:ascii="Menlo" w:hAnsi="Menlo" w:cs="Menlo"/>
+          <w:color w:val="000000"/>
+          <w:sz w:val="18"/>
+          <w:szCs w:val="18"/>
+        </w:rPr>
+        <w:br/>
+        <w:t>GAGTCAGCCCGATACATTTTGCGAATTACACGTTGGTTGTACACACTATT</w:t>
+      </w:r>
+      <w:r>
+        <w:rPr>
+          <w:rFonts w:ascii="Menlo" w:hAnsi="Menlo" w:cs="Menlo"/>
+          <w:color w:val="000000"/>
+          <w:sz w:val="18"/>
+          <w:szCs w:val="18"/>
+        </w:rPr>
+        <w:br/>
+        <w:t>CACCGATCAAGTGCTACCTAGTTGCCATAAGTTTGCCTAATAGAAAGTGG</w:t>
+      </w:r>
+      <w:r>
+        <w:rPr>
+          <w:rFonts w:ascii="Menlo" w:hAnsi="Menlo" w:cs="Menlo"/>
+          <w:color w:val="000000"/>
+          <w:sz w:val="18"/>
+          <w:szCs w:val="18"/>
+        </w:rPr>
+        <w:br/>
+        <w:t>TGGGGGCTTGAACACGGGAGTGGTTCCACGGAGTTAGGCAGTGTCACGAT</w:t>
+      </w:r>
+      <w:r>
+        <w:rPr>
+          <w:rFonts w:ascii="Menlo" w:hAnsi="Menlo" w:cs="Menlo"/>
+          <w:color w:val="000000"/>
+          <w:sz w:val="18"/>
+          <w:szCs w:val="18"/>
+        </w:rPr>
+        <w:br/>
+        <w:t>GATTGGACCCCTACTTACGCGATCATCTGAGGACGCGATCCTAAATAGGC</w:t>
+      </w:r>
+      <w:r>
+        <w:rPr>
+          <w:rFonts w:ascii="Menlo" w:hAnsi="Menlo" w:cs="Menlo"/>
+          <w:color w:val="000000"/>
+          <w:sz w:val="18"/>
+          <w:szCs w:val="18"/>
+        </w:rPr>
+        <w:br/>
+        <w:t>GACAGGGACGATTGGACCCCTACTTACGCGATCATCTGAGGACGCGATCC</w:t>
+      </w:r>
+      <w:r>
+        <w:rPr>
+          <w:rFonts w:ascii="Menlo" w:hAnsi="Menlo" w:cs="Menlo"/>
+          <w:color w:val="000000"/>
+          <w:sz w:val="18"/>
+          <w:szCs w:val="18"/>
+        </w:rPr>
+        <w:br/>
+        <w:t>GTGGGGGCTTGAACACGGGAGTGGTTCCACGGAGTTAGGCAGTGTCACGA</w:t>
+      </w:r>
+      <w:r>
+        <w:rPr>
+          <w:rFonts w:ascii="Menlo" w:hAnsi="Menlo" w:cs="Menlo"/>
+          <w:color w:val="000000"/>
+          <w:sz w:val="18"/>
+          <w:szCs w:val="18"/>
+        </w:rPr>
+        <w:br/>
+        <w:t>TGGTTGCACGAAGTTAGGCAGTGTCACGATAAAACAACTATGCGACACGC</w:t>
+      </w:r>
+      <w:r>
+        <w:rPr>
+          <w:rFonts w:ascii="Menlo" w:hAnsi="Menlo" w:cs="Menlo"/>
+          <w:color w:val="000000"/>
+          <w:sz w:val="18"/>
+          <w:szCs w:val="18"/>
+        </w:rPr>
+        <w:br/>
+        <w:t>CTAACGTACTGGATCTGGAGGGTGATTCCTTTATTCGTCCCTCCTCTGTT</w:t>
+      </w:r>
+      <w:r>
+        <w:rPr>
+          <w:rFonts w:ascii="Menlo" w:hAnsi="Menlo" w:cs="Menlo"/>
+          <w:color w:val="000000"/>
+          <w:sz w:val="18"/>
+          <w:szCs w:val="18"/>
+        </w:rPr>
+        <w:br/>
+        <w:t>CCAGCCAGTTAGAACGAGTCGGTACAGGATATGTTCTGGTCGGACAGGCA</w:t>
+      </w:r>
+      <w:r>
+        <w:rPr>
+          <w:rFonts w:ascii="Menlo" w:hAnsi="Menlo" w:cs="Menlo"/>
+          <w:color w:val="000000"/>
+          <w:sz w:val="18"/>
+          <w:szCs w:val="18"/>
+        </w:rPr>
+        <w:br/>
+        <w:t>GAGGACGCGATCCTAAATAGGCACTCTCACATGGTCGCAGGCACCGATCA</w:t>
+      </w:r>
+      <w:r>
+        <w:rPr>
+          <w:rFonts w:ascii="Menlo" w:hAnsi="Menlo" w:cs="Menlo"/>
+          <w:color w:val="000000"/>
+          <w:sz w:val="18"/>
+          <w:szCs w:val="18"/>
+        </w:rPr>
+        <w:br/>
+        <w:t>AAT</w:t>
+      </w:r>
+      <w:r>
+        <w:rPr>
+          <w:rFonts w:ascii="Menlo" w:hAnsi="Menlo" w:cs="Menlo"/>
+          <w:color w:val="000000"/>
+          <w:sz w:val="18"/>
+          <w:szCs w:val="18"/>
+        </w:rPr>
+        <w:br/>
+        <w:t>CCAGCCAGTTAGAACGAGTCGGTACAGGATATGTTCTGGTCGGACAGGCA</w:t>
+      </w:r>
+      <w:r>
+        <w:rPr>
+          <w:rFonts w:ascii="Menlo" w:hAnsi="Menlo" w:cs="Menlo"/>
+          <w:color w:val="000000"/>
+          <w:sz w:val="18"/>
+          <w:szCs w:val="18"/>
+        </w:rPr>
+        <w:br/>
+        <w:t>GGTACCGGATATGTTCTGGTCGGACAGGCACGATTAGACCCCTACTTACG</w:t>
+      </w:r>
+      <w:r>
+        <w:rPr>
+          <w:rFonts w:ascii="Menlo" w:hAnsi="Menlo" w:cs="Menlo"/>
+          <w:color w:val="000000"/>
+          <w:sz w:val="18"/>
+          <w:szCs w:val="18"/>
+        </w:rPr>
+        <w:br/>
+        <w:t>AACTATGCGACACGCGTGCACGCGTACAATGGAGACAGCAGCCGAGGTCT</w:t>
+      </w:r>
+      <w:r>
+        <w:rPr>
+          <w:rFonts w:ascii="Menlo" w:hAnsi="Menlo" w:cs="Menlo"/>
+          <w:color w:val="000000"/>
+          <w:sz w:val="18"/>
+          <w:szCs w:val="18"/>
+        </w:rPr>
+        <w:br/>
+        <w:t>TGCCATAAGTTTGCCTAATAGAAAGTGGGGGCTTGCACACGGGAGTAGTT</w:t>
+      </w:r>
+      <w:r>
+        <w:rPr>
+          <w:rFonts w:ascii="Menlo" w:hAnsi="Menlo" w:cs="Menlo"/>
+          <w:color w:val="000000"/>
+          <w:sz w:val="18"/>
+          <w:szCs w:val="18"/>
+        </w:rPr>
+        <w:br/>
+        <w:t>CAGCAGCCGAGGTCTCCTATCTTAATGCGGGTGAAAAT</w:t>
+      </w:r>
+      <w:r>
+        <w:rPr>
+          <w:rFonts w:ascii="Menlo" w:hAnsi="Menlo" w:cs="Menlo"/>
+          <w:color w:val="000000"/>
+          <w:sz w:val="18"/>
+          <w:szCs w:val="18"/>
+        </w:rPr>
+        <w:br/>
+        <w:t>TAGAGTCAGCCCGATACATTTTGCGAATTACACGTTGGTTGTACACACTA</w:t>
+      </w:r>
+      <w:r>
+        <w:rPr>
+          <w:rFonts w:ascii="Menlo" w:hAnsi="Menlo" w:cs="Menlo"/>
+          <w:color w:val="000000"/>
+          <w:sz w:val="18"/>
+          <w:szCs w:val="18"/>
+        </w:rPr>
+        <w:br/>
+        <w:t>GTCCCTCCTCTGTTTGATAAATCAATGGTAGAGTCAGCCCGATACATTTT</w:t>
+      </w:r>
+      <w:r>
+        <w:rPr>
+          <w:rFonts w:ascii="Menlo" w:hAnsi="Menlo" w:cs="Menlo"/>
+          <w:color w:val="000000"/>
+          <w:sz w:val="18"/>
+          <w:szCs w:val="18"/>
+        </w:rPr>
+        <w:br/>
+        <w:t>TGGGGGCTTGAACACGGGAGTGGTTCCACGGAGTTAGGCAGTGTCACGAT</w:t>
+      </w:r>
+      <w:r>
+        <w:rPr>
+          <w:rFonts w:ascii="Menlo" w:hAnsi="Menlo" w:cs="Menlo"/>
+          <w:color w:val="000000"/>
+          <w:sz w:val="18"/>
+          <w:szCs w:val="18"/>
+        </w:rPr>
+        <w:br/>
+        <w:t>AGCCCGATACATTTTGCGAATTACACGTTGGTTGTACACACTATTTTGGT</w:t>
+      </w:r>
+      <w:r>
+        <w:rPr>
+          <w:rFonts w:ascii="Menlo" w:hAnsi="Menlo" w:cs="Menlo"/>
+          <w:color w:val="000000"/>
+          <w:sz w:val="18"/>
+          <w:szCs w:val="18"/>
+        </w:rPr>
+        <w:br/>
+        <w:t>CAGTGAGAACGAGTCGGTACAGGATATGTTCTGGTCGGACAGGCACGATT</w:t>
+      </w:r>
+      <w:r>
+        <w:rPr>
+          <w:rFonts w:ascii="Menlo" w:hAnsi="Menlo" w:cs="Menlo"/>
+          <w:color w:val="000000"/>
+          <w:sz w:val="18"/>
+          <w:szCs w:val="18"/>
+        </w:rPr>
+        <w:br/>
+        <w:t>GGACGCGATCCTAAATAGGCACTCTCACATGGTCGCAGGCACCGATCAAG</w:t>
+      </w:r>
+      <w:r>
+        <w:rPr>
+          <w:rFonts w:ascii="Menlo" w:hAnsi="Menlo" w:cs="Menlo"/>
+          <w:color w:val="000000"/>
+          <w:sz w:val="18"/>
+          <w:szCs w:val="18"/>
+        </w:rPr>
+        <w:br/>
+        <w:t>ACACGCGTGCACGCGTACAATGGAGACAGCAGCCGAGGTCTCCTATATAT</w:t>
+      </w:r>
+      <w:r>
+        <w:rPr>
+          <w:rFonts w:ascii="Menlo" w:hAnsi="Menlo" w:cs="Menlo"/>
+          <w:color w:val="000000"/>
+          <w:sz w:val="18"/>
+          <w:szCs w:val="18"/>
+        </w:rPr>
+        <w:br/>
+        <w:t>GCACTCTCACATGGTCGCAGGCACCGATCAAGTGCTACCTATTTGCCATA</w:t>
+      </w:r>
+      <w:r>
+        <w:rPr>
+          <w:rFonts w:ascii="Menlo" w:hAnsi="Menlo" w:cs="Menlo"/>
+          <w:color w:val="000000"/>
+          <w:sz w:val="18"/>
+          <w:szCs w:val="18"/>
+        </w:rPr>
+        <w:br/>
+        <w:t>GGCACTCTCACATGTTCGCAGGCACCGATCAAGTGCTACCTATTTGCCAT</w:t>
+      </w:r>
+      <w:r>
+        <w:rPr>
+          <w:rFonts w:ascii="Menlo" w:hAnsi="Menlo" w:cs="Menlo"/>
+          <w:color w:val="000000"/>
+          <w:sz w:val="18"/>
+          <w:szCs w:val="18"/>
+        </w:rPr>
+        <w:br/>
+        <w:t>CAAGTGCTACCTATTTGCCTTAAGTTTGCCTAATAGAAAGTGGGGGCTTG</w:t>
+      </w:r>
+      <w:r>
+        <w:rPr>
+          <w:rFonts w:ascii="Menlo" w:hAnsi="Menlo" w:cs="Menlo"/>
+          <w:color w:val="000000"/>
+          <w:sz w:val="18"/>
+          <w:szCs w:val="18"/>
+        </w:rPr>
+        <w:br/>
+        <w:t>GAACGAGTCGGTACAGGATATGTTCTGGTCGGACAGGCACGATTGGACCC</w:t>
+      </w:r>
+      <w:r>
+        <w:rPr>
+          <w:rFonts w:ascii="Menlo" w:hAnsi="Menlo" w:cs="Menlo"/>
+          <w:color w:val="000000"/>
+          <w:sz w:val="18"/>
+          <w:szCs w:val="18"/>
+        </w:rPr>
+        <w:br/>
+        <w:t>AGGCACCGATCAAGTGCTACCTATTTGCCATAAGTTTGCCTAATAGAAAG</w:t>
+      </w:r>
+      <w:r>
+        <w:rPr>
+          <w:rFonts w:ascii="Menlo" w:hAnsi="Menlo" w:cs="Menlo"/>
+          <w:color w:val="000000"/>
+          <w:sz w:val="18"/>
+          <w:szCs w:val="18"/>
+        </w:rPr>
+        <w:br/>
+        <w:t>TGTTTGATAAATCAATGGTAGAGTCAGCCCGATACATTTTGCGAATTACA</w:t>
+      </w:r>
+      <w:r>
+        <w:rPr>
+          <w:rFonts w:ascii="Menlo" w:hAnsi="Menlo" w:cs="Menlo"/>
+          <w:color w:val="000000"/>
+          <w:sz w:val="18"/>
+          <w:szCs w:val="18"/>
+        </w:rPr>
+        <w:br/>
+        <w:t>TAAATAGGCACTCTCACATGGTCGCAGGCACCGATCAAGTGCTACCTATT</w:t>
+      </w:r>
+      <w:r>
+        <w:rPr>
+          <w:rFonts w:ascii="Menlo" w:hAnsi="Menlo" w:cs="Menlo"/>
+          <w:color w:val="000000"/>
+          <w:sz w:val="18"/>
+          <w:szCs w:val="18"/>
+        </w:rPr>
+        <w:br/>
+        <w:t>GAGTCGGTACAGGAAATGTTCTGGTCGGACAGGCACGATTGGACCCCTAC</w:t>
+      </w:r>
+      <w:r>
+        <w:rPr>
+          <w:rFonts w:ascii="Menlo" w:hAnsi="Menlo" w:cs="Menlo"/>
+          <w:color w:val="000000"/>
+          <w:sz w:val="18"/>
+          <w:szCs w:val="18"/>
+        </w:rPr>
+        <w:br/>
+        <w:t>CAATGGCAGAGTCAGCCCGATACATTTTGCGAATTACACGTTGGTTGTAC</w:t>
+      </w:r>
+      <w:r>
+        <w:rPr>
+          <w:rFonts w:ascii="Menlo" w:hAnsi="Menlo" w:cs="Menlo"/>
+          <w:color w:val="000000"/>
+          <w:sz w:val="18"/>
+          <w:szCs w:val="18"/>
+        </w:rPr>
+        <w:br/>
+        <w:t>AGGGTAAGTCCTTTATTCGTCCCTCCTCTGTTTAATAAATCAATGGTAGA</w:t>
+      </w:r>
+      <w:r>
+        <w:rPr>
+          <w:rFonts w:ascii="Menlo" w:hAnsi="Menlo" w:cs="Menlo"/>
+          <w:color w:val="000000"/>
+          <w:sz w:val="18"/>
+          <w:szCs w:val="18"/>
+        </w:rPr>
+        <w:br/>
+        <w:t>AGGTCTCCTATCTATATACGGGTGAAACT</w:t>
+      </w:r>
+      <w:r>
+        <w:rPr>
+          <w:rFonts w:ascii="Menlo" w:hAnsi="Menlo" w:cs="Menlo"/>
+          <w:color w:val="000000"/>
+          <w:sz w:val="18"/>
+          <w:szCs w:val="18"/>
+        </w:rPr>
+        <w:br/>
+        <w:t>TCTATATGCGGGTGAAAAT</w:t>
+      </w:r>
+      <w:r>
+        <w:rPr>
+          <w:rFonts w:ascii="Menlo" w:hAnsi="Menlo" w:cs="Menlo"/>
+          <w:color w:val="000000"/>
+          <w:sz w:val="18"/>
+          <w:szCs w:val="18"/>
+        </w:rPr>
+        <w:br/>
+        <w:t>GAGTTAGGCAGTGTCACGATAAAACAACTATGCGACACGCGTGCACGCGT</w:t>
+      </w:r>
+      <w:r>
+        <w:rPr>
+          <w:rFonts w:ascii="Menlo" w:hAnsi="Menlo" w:cs="Menlo"/>
+          <w:color w:val="000000"/>
+          <w:sz w:val="18"/>
+          <w:szCs w:val="18"/>
+        </w:rPr>
+        <w:br/>
+        <w:t>GGGCTTGAACACGGGAGTGGTTCCACGGAGTTAGGCAGTGTCACGATAAA</w:t>
+      </w:r>
+      <w:r>
+        <w:rPr>
+          <w:rFonts w:ascii="Menlo" w:hAnsi="Menlo" w:cs="Menlo"/>
+          <w:color w:val="000000"/>
+          <w:sz w:val="18"/>
+          <w:szCs w:val="18"/>
+        </w:rPr>
+        <w:br/>
+        <w:t>CGATCAAGTGCTACCTATTTGCCATAAGTTTGCCTAATAGAAAGTGGGGG</w:t>
+      </w:r>
+      <w:r>
+        <w:rPr>
+          <w:rFonts w:ascii="Menlo" w:hAnsi="Menlo" w:cs="Menlo"/>
+          <w:color w:val="000000"/>
+          <w:sz w:val="18"/>
+          <w:szCs w:val="18"/>
+        </w:rPr>
+        <w:br/>
+        <w:t>GAGCCAGCCAGTTAGAACGAGTCGGTACAGGATATGTTCTGGTCGGACAG</w:t>
+      </w:r>
+      <w:r>
+        <w:rPr>
+          <w:rFonts w:ascii="Menlo" w:hAnsi="Menlo" w:cs="Menlo"/>
+          <w:color w:val="000000"/>
+          <w:sz w:val="18"/>
+          <w:szCs w:val="18"/>
+        </w:rPr>
+        <w:br/>
+        <w:t>TTGAACACGGGAGTGGTTCCACGGAGTTAGGCAGTGTCACGATAAAACAA</w:t>
+      </w:r>
+      <w:r>
+        <w:rPr>
+          <w:rFonts w:ascii="Menlo" w:hAnsi="Menlo" w:cs="Menlo"/>
+          <w:color w:val="000000"/>
+          <w:sz w:val="18"/>
+          <w:szCs w:val="18"/>
+        </w:rPr>
+        <w:br/>
+        <w:t>GCTTGAACACGGGAGTGGTTCCACGGAGTTAGGCAGTGTCACGATAAAAC</w:t>
+      </w:r>
+      <w:r>
+        <w:rPr>
+          <w:rFonts w:ascii="Menlo" w:hAnsi="Menlo" w:cs="Menlo"/>
+          <w:color w:val="000000"/>
+          <w:sz w:val="18"/>
+          <w:szCs w:val="18"/>
+        </w:rPr>
+        <w:br/>
+        <w:t>CACATGGTCGCAGGCACCGATCAAGTGCTACCTATTTGCCATAAGTTTGC</w:t>
+      </w:r>
+      <w:r>
+        <w:rPr>
+          <w:rFonts w:ascii="Menlo" w:hAnsi="Menlo" w:cs="Menlo"/>
+          <w:color w:val="000000"/>
+          <w:sz w:val="18"/>
+          <w:szCs w:val="18"/>
+        </w:rPr>
+        <w:br/>
+        <w:t>GGGTGAGTCCTTTATTCGTCCCTCCTCTGTTTGATAAATCAATGGTAGAG</w:t>
+      </w:r>
+      <w:r>
+        <w:rPr>
+          <w:rFonts w:ascii="Menlo" w:hAnsi="Menlo" w:cs="Menlo"/>
+          <w:color w:val="000000"/>
+          <w:sz w:val="18"/>
+          <w:szCs w:val="18"/>
+        </w:rPr>
+        <w:br/>
+        <w:t>AGAGTCAGCCCGATACATTTTGCGAATTACACGTTGGTTGTACACACTAT</w:t>
+      </w:r>
+      <w:r>
+        <w:rPr>
+          <w:rFonts w:ascii="Menlo" w:hAnsi="Menlo" w:cs="Menlo"/>
+          <w:color w:val="000000"/>
+          <w:sz w:val="18"/>
+          <w:szCs w:val="18"/>
+        </w:rPr>
+        <w:br/>
+        <w:t>ACCCCTATTTACGCGATCATCTGAGGACGCGATCCTAAATAGGCACTCTC</w:t>
+      </w:r>
+      <w:r>
+        <w:rPr>
+          <w:rFonts w:ascii="Menlo" w:hAnsi="Menlo" w:cs="Menlo"/>
+          <w:color w:val="000000"/>
+          <w:sz w:val="18"/>
+          <w:szCs w:val="18"/>
+        </w:rPr>
+        <w:br/>
+        <w:t>CAAGGGAGTGGTTCCACGGAGTTAGGCAGTGTCACGATAAAACAACTATG</w:t>
+      </w:r>
+      <w:r>
+        <w:rPr>
+          <w:rFonts w:ascii="Menlo" w:hAnsi="Menlo" w:cs="Menlo"/>
+          <w:color w:val="000000"/>
+          <w:sz w:val="18"/>
+          <w:szCs w:val="18"/>
+        </w:rPr>
+        <w:br/>
+        <w:t>GTCTAACGTACTGGATCTGGAGGGCGAGTCCTTTATTCGTCCCTCCTCTG</w:t>
+      </w:r>
+      <w:r>
+        <w:rPr>
+          <w:rFonts w:ascii="Menlo" w:hAnsi="Menlo" w:cs="Menlo"/>
+          <w:color w:val="000000"/>
+          <w:sz w:val="18"/>
+          <w:szCs w:val="18"/>
+        </w:rPr>
+        <w:br/>
+        <w:t>GTGGTTCCACGGAGTTAGGCAGTGTCACGATAAAACAACTATGCGACACG</w:t>
+      </w:r>
+      <w:r>
+        <w:rPr>
+          <w:rFonts w:ascii="Menlo" w:hAnsi="Menlo" w:cs="Menlo"/>
+          <w:color w:val="000000"/>
+          <w:sz w:val="18"/>
+          <w:szCs w:val="18"/>
+        </w:rPr>
+        <w:br/>
+        <w:t>GCACTCTCACATGGTCGCAGGCACCGATCAAGTGCTACCTATTTGCCATA</w:t>
+      </w:r>
+      <w:r>
+        <w:rPr>
+          <w:rFonts w:ascii="Menlo" w:hAnsi="Menlo" w:cs="Menlo"/>
+          <w:color w:val="000000"/>
+          <w:sz w:val="18"/>
+          <w:szCs w:val="18"/>
+        </w:rPr>
+        <w:br/>
+        <w:t>GATCTATATGCGGGTGAAAAT</w:t>
+      </w:r>
+      <w:r>
+        <w:rPr>
+          <w:rFonts w:ascii="Menlo" w:hAnsi="Menlo" w:cs="Menlo"/>
+          <w:color w:val="000000"/>
+          <w:sz w:val="18"/>
+          <w:szCs w:val="18"/>
+        </w:rPr>
+        <w:br/>
+        <w:t>TATATGCGGGTGAAAAT</w:t>
+      </w:r>
+      <w:r>
+        <w:rPr>
+          <w:rFonts w:ascii="Menlo" w:hAnsi="Menlo" w:cs="Menlo"/>
+          <w:color w:val="000000"/>
+          <w:sz w:val="18"/>
+          <w:szCs w:val="18"/>
+        </w:rPr>
+        <w:br/>
+        <w:t>ATATGCGGGTGAAAAT</w:t>
+      </w:r>
+      <w:r>
+        <w:rPr>
+          <w:rFonts w:ascii="Menlo" w:hAnsi="Menlo" w:cs="Menlo"/>
+          <w:color w:val="000000"/>
+          <w:sz w:val="18"/>
+          <w:szCs w:val="18"/>
+        </w:rPr>
+        <w:br/>
+        <w:t>TCTCCTATCTATATGCGGGTAAAAAT</w:t>
+      </w:r>
+      <w:r>
+        <w:rPr>
+          <w:rFonts w:ascii="Menlo" w:hAnsi="Menlo" w:cs="Menlo"/>
+          <w:color w:val="000000"/>
+          <w:sz w:val="18"/>
+          <w:szCs w:val="18"/>
+        </w:rPr>
+        <w:br/>
+        <w:t>TTTATTCGTCCCTCCTGTATTTGATGAATCAATGGTAGAGTCAGCCCGAT</w:t>
+      </w:r>
+      <w:r>
+        <w:rPr>
+          <w:rFonts w:ascii="Menlo" w:hAnsi="Menlo" w:cs="Menlo"/>
+          <w:color w:val="000000"/>
+          <w:sz w:val="18"/>
+          <w:szCs w:val="18"/>
+        </w:rPr>
+        <w:br/>
+        <w:t>AAAACAACTATGCGACACGCGTGCACGCGTACAATGGAGACAGCAGCCGA</w:t>
+      </w:r>
+      <w:r>
+        <w:rPr>
+          <w:rFonts w:ascii="Menlo" w:hAnsi="Menlo" w:cs="Menlo"/>
+          <w:color w:val="000000"/>
+          <w:sz w:val="18"/>
+          <w:szCs w:val="18"/>
+        </w:rPr>
+        <w:br/>
+        <w:t>TTAGAACGAGTCGGTACAGGATATGTTCTGGTCGGACAGGCACGATTGGA</w:t>
+      </w:r>
+      <w:r>
+        <w:rPr>
+          <w:rFonts w:ascii="Menlo" w:hAnsi="Menlo" w:cs="Menlo"/>
+          <w:color w:val="000000"/>
+          <w:sz w:val="18"/>
+          <w:szCs w:val="18"/>
+        </w:rPr>
+        <w:br/>
+        <w:t>ACAGGATATGTTCTGGTCGGACAGGCACGATGGGACCCCTACTTACGCGA</w:t>
+      </w:r>
+      <w:r>
+        <w:rPr>
+          <w:rFonts w:ascii="Menlo" w:hAnsi="Menlo" w:cs="Menlo"/>
+          <w:color w:val="000000"/>
+          <w:sz w:val="18"/>
+          <w:szCs w:val="18"/>
+        </w:rPr>
+        <w:br/>
+        <w:t>CAGGATATGTTCTGGCCGGACAGGCACGATTGGACCCCTACTTACGCGAT</w:t>
+      </w:r>
+      <w:r>
+        <w:rPr>
+          <w:rFonts w:ascii="Menlo" w:hAnsi="Menlo" w:cs="Menlo"/>
+          <w:color w:val="000000"/>
+          <w:sz w:val="18"/>
+          <w:szCs w:val="18"/>
+        </w:rPr>
+        <w:br/>
+        <w:t>GGCAGTGTCACGATAAAACAACTATGCGACACGCGTGCACGCGTACAATG</w:t>
+      </w:r>
+      <w:r>
+        <w:rPr>
+          <w:rFonts w:ascii="Menlo" w:hAnsi="Menlo" w:cs="Menlo"/>
+          <w:color w:val="000000"/>
+          <w:sz w:val="18"/>
+          <w:szCs w:val="18"/>
+        </w:rPr>
+        <w:br/>
+        <w:t>GTACAATGGAGACAGCAGCCGAGGTCTCCTATCTATATGCGGGTGAAAAT</w:t>
+      </w:r>
+      <w:r>
+        <w:rPr>
+          <w:rFonts w:ascii="Menlo" w:hAnsi="Menlo" w:cs="Menlo"/>
+          <w:color w:val="000000"/>
+          <w:sz w:val="18"/>
+          <w:szCs w:val="18"/>
+        </w:rPr>
+        <w:br/>
+        <w:t>TAGGCACTCTCACATGGTCGCAGGCACCGATCAAGTGCTACCTATTTGCC</w:t>
+      </w:r>
+    </w:p>
+    <w:p>
+      <w:pPr>
+        <w:pStyle w:val="HTMLPreformatted"/>
+        <w:shd w:val="clear" w:color="auto" w:fill="FFFFFF"/>
+        <w:spacing w:line="480" w:lineRule="auto"/>
+        <w:rPr>
+          <w:rFonts w:ascii="Menlo" w:hAnsi="Menlo" w:cs="Menlo" w:hint="eastAsia"/>
+          <w:color w:val="000000"/>
+          <w:sz w:val="18"/>
+          <w:szCs w:val="18"/>
+        </w:rPr>
+      </w:pPr>
+      <w:bookmarkStart w:id="0" w:name="_GoBack"/>
+      <w:bookmarkEnd w:id="0"/>
+    </w:p>
+    <w:p>
+      <w:pPr>
+        <w:spacing w:line="480" w:lineRule="auto"/>
+        <w:rPr>
+          <w:rFonts w:hint="eastAsia"/>
+          <w:lang w:eastAsia="zh-CN"/>
+        </w:rPr>
+      </w:pPr>
+    </w:p>
+    <w:p>
+      <w:pPr>
+        <w:pStyle w:val="HTMLPreformatted"/>
+        <w:shd w:val="clear" w:color="auto" w:fill="FFFFFF"/>
+        <w:spacing w:line="480" w:lineRule="auto"/>
+        <w:rPr>
+          <w:rFonts w:ascii="Menlo" w:hAnsi="Menlo" w:cs="Menlo" w:hint="eastAsia"/>
+          <w:color w:val="000000"/>
+          <w:sz w:val="18"/>
+          <w:szCs w:val="18"/>
+        </w:rPr>
+      </w:pPr>
+    </w:p>
+    <w:p>
+      <w:pPr>
+        <w:spacing w:line="480" w:lineRule="auto"/>
+        <w:rPr>
+          <w:rFonts w:hint="eastAsia"/>
+          <w:lang w:eastAsia="zh-CN"/>
+        </w:rPr>
+      </w:pPr>
+    </w:p>
+    <w:p>
+      <w:pPr>
+        <w:spacing w:line="480" w:lineRule="auto"/>
+        <w:rPr>
+          <w:rFonts w:hint="eastAsia"/>
+          <w:lang w:eastAsia="zh-CN"/>
+        </w:rPr>
+      </w:pPr>
+    </w:p>
+    <w:p>
+      <w:pPr>
+        <w:spacing w:line="480" w:lineRule="auto"/>
+        <w:rPr>
+          <w:rFonts w:hint="eastAsia"/>
+          <w:lang w:eastAsia="zh-CN"/>
+        </w:rPr>
+      </w:pPr>
+      <w:r>
+        <w:rPr>
+          <w:rFonts w:hint="eastAsia"/>
+          <w:lang w:eastAsia="zh-CN"/>
+        </w:rPr>
+        <w:t>Error related epiphanies:</w:t>
+      </w:r>
+    </w:p>
+    <w:p>
+      <w:pPr>
+        <w:pStyle w:val="ListParagraph"/>
+        <w:numPr>
+          <w:ilvl w:val="0"/>
+          <w:numId w:val="4"/>
+        </w:numPr>
+        <w:spacing w:line="480" w:lineRule="auto"/>
+        <w:rPr>
+          <w:rFonts w:hint="eastAsia"/>
+          <w:lang w:eastAsia="zh-CN"/>
+        </w:rPr>
+      </w:pPr>
+      <w:r>
+        <w:rPr>
+          <w:lang w:eastAsia="zh-CN"/>
+        </w:rPr>
+        <w:t>I</w:t>
+      </w:r>
+      <w:r>
+        <w:rPr>
+          <w:rFonts w:hint="eastAsia"/>
+          <w:lang w:eastAsia="zh-CN"/>
+        </w:rPr>
+        <w:t xml:space="preserve">f there is an error that </w:t>
+      </w:r>
+      <w:r>
+        <w:rPr>
+          <w:lang w:eastAsia="zh-CN"/>
+        </w:rPr>
+        <w:t>causes</w:t>
+      </w:r>
+      <w:r>
+        <w:rPr>
+          <w:rFonts w:hint="eastAsia"/>
+          <w:lang w:eastAsia="zh-CN"/>
+        </w:rPr>
+        <w:t xml:space="preserve"> a bubble, the length of the bubble will be at least k since the error exists in all the (k-1) </w:t>
+      </w:r>
+      <w:proofErr w:type="spellStart"/>
+      <w:r>
+        <w:rPr>
+          <w:rFonts w:hint="eastAsia"/>
+          <w:lang w:eastAsia="zh-CN"/>
+        </w:rPr>
+        <w:t>mers</w:t>
+      </w:r>
+      <w:proofErr w:type="spellEnd"/>
+      <w:r>
+        <w:rPr>
+          <w:rFonts w:hint="eastAsia"/>
+          <w:lang w:eastAsia="zh-CN"/>
+        </w:rPr>
+        <w:t>. If A is the first (k-</w:t>
+      </w:r>
+      <w:proofErr w:type="gramStart"/>
+      <w:r>
+        <w:rPr>
+          <w:rFonts w:hint="eastAsia"/>
+          <w:lang w:eastAsia="zh-CN"/>
+        </w:rPr>
+        <w:t>1)</w:t>
+      </w:r>
+      <w:proofErr w:type="spellStart"/>
+      <w:r>
+        <w:rPr>
+          <w:rFonts w:hint="eastAsia"/>
+          <w:lang w:eastAsia="zh-CN"/>
+        </w:rPr>
+        <w:t>mer</w:t>
+      </w:r>
+      <w:proofErr w:type="spellEnd"/>
+      <w:proofErr w:type="gramEnd"/>
+      <w:r>
+        <w:rPr>
+          <w:rFonts w:hint="eastAsia"/>
+          <w:lang w:eastAsia="zh-CN"/>
+        </w:rPr>
+        <w:t xml:space="preserve"> on the bubble, then the error is the last character of A. </w:t>
+      </w:r>
     </w:p>
     <w:sectPr>
       <w:pgSz w:w="12240" w:h="15840"/>
@@ -4521,6 +7314,184 @@
 <file path=word/numbering.xml><?xml version="1.0" encoding="utf-8"?>
 <w:numbering xmlns:wpc="http://schemas.microsoft.com/office/word/2010/wordprocessingCanvas" xmlns:mo="http://schemas.microsoft.com/office/mac/office/2008/main" xmlns:mc="http://schemas.openxmlformats.org/markup-compatibility/2006" xmlns:mv="urn:schemas-microsoft-com:mac:vml" xmlns:o="urn:schemas-microsoft-com:office:office" xmlns:r="http://schemas.openxmlformats.org/officeDocument/2006/relationships" xmlns:m="http://schemas.openxmlformats.org/officeDocument/2006/math" xmlns:v="urn:schemas-microsoft-com:vml" xmlns:wp14="http://schemas.microsoft.com/office/word/2010/wordprocessingDrawing" xmlns:wp="http://schemas.openxmlformats.org/drawingml/2006/wordprocessingDrawing" xmlns:w10="urn:schemas-microsoft-com:office:word" xmlns:w="http://schemas.openxmlformats.org/wordprocessingml/2006/main" xmlns:w14="http://schemas.microsoft.com/office/word/2010/wordml" xmlns:w15="http://schemas.microsoft.com/office/word/2012/wordml" xmlns:wpg="http://schemas.microsoft.com/office/word/2010/wordprocessingGroup" xmlns:wpi="http://schemas.microsoft.com/office/word/2010/wordprocessingInk" xmlns:wne="http://schemas.microsoft.com/office/word/2006/wordml" xmlns:wps="http://schemas.microsoft.com/office/word/2010/wordprocessingShape" mc:Ignorable="w14 w15 wp14">
   <w:abstractNum w:abstractNumId="0">
+    <w:nsid w:val="1AA30CEE"/>
+    <w:multiLevelType w:val="hybridMultilevel"/>
+    <w:tmpl w:val="9426F036"/>
+    <w:lvl w:ilvl="0" w:tplc="4F4C7A12">
+      <w:start w:val="1"/>
+      <w:numFmt w:val="decimal"/>
+      <w:lvlText w:val="%1."/>
+      <w:lvlJc w:val="left"/>
+      <w:pPr>
+        <w:ind w:left="420" w:hanging="360"/>
+      </w:pPr>
+      <w:rPr>
+        <w:rFonts w:hint="eastAsia"/>
+      </w:rPr>
+    </w:lvl>
+    <w:lvl w:ilvl="1" w:tplc="04090019" w:tentative="1">
+      <w:start w:val="1"/>
+      <w:numFmt w:val="lowerLetter"/>
+      <w:lvlText w:val="%2."/>
+      <w:lvlJc w:val="left"/>
+      <w:pPr>
+        <w:ind w:left="1140" w:hanging="360"/>
+      </w:pPr>
+    </w:lvl>
+    <w:lvl w:ilvl="2" w:tplc="0409001B" w:tentative="1">
+      <w:start w:val="1"/>
+      <w:numFmt w:val="lowerRoman"/>
+      <w:lvlText w:val="%3."/>
+      <w:lvlJc w:val="right"/>
+      <w:pPr>
+        <w:ind w:left="1860" w:hanging="180"/>
+      </w:pPr>
+    </w:lvl>
+    <w:lvl w:ilvl="3" w:tplc="0409000F" w:tentative="1">
+      <w:start w:val="1"/>
+      <w:numFmt w:val="decimal"/>
+      <w:lvlText w:val="%4."/>
+      <w:lvlJc w:val="left"/>
+      <w:pPr>
+        <w:ind w:left="2580" w:hanging="360"/>
+      </w:pPr>
+    </w:lvl>
+    <w:lvl w:ilvl="4" w:tplc="04090019" w:tentative="1">
+      <w:start w:val="1"/>
+      <w:numFmt w:val="lowerLetter"/>
+      <w:lvlText w:val="%5."/>
+      <w:lvlJc w:val="left"/>
+      <w:pPr>
+        <w:ind w:left="3300" w:hanging="360"/>
+      </w:pPr>
+    </w:lvl>
+    <w:lvl w:ilvl="5" w:tplc="0409001B" w:tentative="1">
+      <w:start w:val="1"/>
+      <w:numFmt w:val="lowerRoman"/>
+      <w:lvlText w:val="%6."/>
+      <w:lvlJc w:val="right"/>
+      <w:pPr>
+        <w:ind w:left="4020" w:hanging="180"/>
+      </w:pPr>
+    </w:lvl>
+    <w:lvl w:ilvl="6" w:tplc="0409000F" w:tentative="1">
+      <w:start w:val="1"/>
+      <w:numFmt w:val="decimal"/>
+      <w:lvlText w:val="%7."/>
+      <w:lvlJc w:val="left"/>
+      <w:pPr>
+        <w:ind w:left="4740" w:hanging="360"/>
+      </w:pPr>
+    </w:lvl>
+    <w:lvl w:ilvl="7" w:tplc="04090019" w:tentative="1">
+      <w:start w:val="1"/>
+      <w:numFmt w:val="lowerLetter"/>
+      <w:lvlText w:val="%8."/>
+      <w:lvlJc w:val="left"/>
+      <w:pPr>
+        <w:ind w:left="5460" w:hanging="360"/>
+      </w:pPr>
+    </w:lvl>
+    <w:lvl w:ilvl="8" w:tplc="0409001B" w:tentative="1">
+      <w:start w:val="1"/>
+      <w:numFmt w:val="lowerRoman"/>
+      <w:lvlText w:val="%9."/>
+      <w:lvlJc w:val="right"/>
+      <w:pPr>
+        <w:ind w:left="6180" w:hanging="180"/>
+      </w:pPr>
+    </w:lvl>
+  </w:abstractNum>
+  <w:abstractNum w:abstractNumId="1">
+    <w:nsid w:val="516B2C41"/>
+    <w:multiLevelType w:val="hybridMultilevel"/>
+    <w:tmpl w:val="E6947E82"/>
+    <w:lvl w:ilvl="0" w:tplc="C2D4F5CA">
+      <w:start w:val="1"/>
+      <w:numFmt w:val="decimal"/>
+      <w:lvlText w:val="%1."/>
+      <w:lvlJc w:val="left"/>
+      <w:pPr>
+        <w:ind w:left="720" w:hanging="360"/>
+      </w:pPr>
+      <w:rPr>
+        <w:rFonts w:hint="eastAsia"/>
+      </w:rPr>
+    </w:lvl>
+    <w:lvl w:ilvl="1" w:tplc="04090019" w:tentative="1">
+      <w:start w:val="1"/>
+      <w:numFmt w:val="lowerLetter"/>
+      <w:lvlText w:val="%2."/>
+      <w:lvlJc w:val="left"/>
+      <w:pPr>
+        <w:ind w:left="1440" w:hanging="360"/>
+      </w:pPr>
+    </w:lvl>
+    <w:lvl w:ilvl="2" w:tplc="0409001B" w:tentative="1">
+      <w:start w:val="1"/>
+      <w:numFmt w:val="lowerRoman"/>
+      <w:lvlText w:val="%3."/>
+      <w:lvlJc w:val="right"/>
+      <w:pPr>
+        <w:ind w:left="2160" w:hanging="180"/>
+      </w:pPr>
+    </w:lvl>
+    <w:lvl w:ilvl="3" w:tplc="0409000F" w:tentative="1">
+      <w:start w:val="1"/>
+      <w:numFmt w:val="decimal"/>
+      <w:lvlText w:val="%4."/>
+      <w:lvlJc w:val="left"/>
+      <w:pPr>
+        <w:ind w:left="2880" w:hanging="360"/>
+      </w:pPr>
+    </w:lvl>
+    <w:lvl w:ilvl="4" w:tplc="04090019" w:tentative="1">
+      <w:start w:val="1"/>
+      <w:numFmt w:val="lowerLetter"/>
+      <w:lvlText w:val="%5."/>
+      <w:lvlJc w:val="left"/>
+      <w:pPr>
+        <w:ind w:left="3600" w:hanging="360"/>
+      </w:pPr>
+    </w:lvl>
+    <w:lvl w:ilvl="5" w:tplc="0409001B" w:tentative="1">
+      <w:start w:val="1"/>
+      <w:numFmt w:val="lowerRoman"/>
+      <w:lvlText w:val="%6."/>
+      <w:lvlJc w:val="right"/>
+      <w:pPr>
+        <w:ind w:left="4320" w:hanging="180"/>
+      </w:pPr>
+    </w:lvl>
+    <w:lvl w:ilvl="6" w:tplc="0409000F" w:tentative="1">
+      <w:start w:val="1"/>
+      <w:numFmt w:val="decimal"/>
+      <w:lvlText w:val="%7."/>
+      <w:lvlJc w:val="left"/>
+      <w:pPr>
+        <w:ind w:left="5040" w:hanging="360"/>
+      </w:pPr>
+    </w:lvl>
+    <w:lvl w:ilvl="7" w:tplc="04090019" w:tentative="1">
+      <w:start w:val="1"/>
+      <w:numFmt w:val="lowerLetter"/>
+      <w:lvlText w:val="%8."/>
+      <w:lvlJc w:val="left"/>
+      <w:pPr>
+        <w:ind w:left="5760" w:hanging="360"/>
+      </w:pPr>
+    </w:lvl>
+    <w:lvl w:ilvl="8" w:tplc="0409001B" w:tentative="1">
+      <w:start w:val="1"/>
+      <w:numFmt w:val="lowerRoman"/>
+      <w:lvlText w:val="%9."/>
+      <w:lvlJc w:val="right"/>
+      <w:pPr>
+        <w:ind w:left="6480" w:hanging="180"/>
+      </w:pPr>
+    </w:lvl>
+  </w:abstractNum>
+  <w:abstractNum w:abstractNumId="2">
     <w:nsid w:val="5B7C6D5E"/>
     <w:multiLevelType w:val="hybridMultilevel"/>
     <w:tmpl w:val="E6947E82"/>
@@ -4609,10 +7580,10 @@
       </w:pPr>
     </w:lvl>
   </w:abstractNum>
-  <w:abstractNum w:abstractNumId="1">
+  <w:abstractNum w:abstractNumId="3">
     <w:nsid w:val="7DBE3BBC"/>
     <w:multiLevelType w:val="hybridMultilevel"/>
-    <w:tmpl w:val="E6947E82"/>
+    <w:tmpl w:val="CE88C2C8"/>
     <w:lvl w:ilvl="0" w:tplc="C2D4F5CA">
       <w:start w:val="1"/>
       <w:numFmt w:val="decimal"/>
@@ -4699,9 +7670,15 @@
     </w:lvl>
   </w:abstractNum>
   <w:num w:numId="1">
+    <w:abstractNumId w:val="3"/>
+  </w:num>
+  <w:num w:numId="2">
+    <w:abstractNumId w:val="2"/>
+  </w:num>
+  <w:num w:numId="3">
     <w:abstractNumId w:val="1"/>
   </w:num>
-  <w:num w:numId="2">
+  <w:num w:numId="4">
     <w:abstractNumId w:val="0"/>
   </w:num>
 </w:numbering>

</xml_diff>